<commit_message>
Add GIS4207GitWorkflow_ForCSharp.docx to repository
</commit_message>
<xml_diff>
--- a/GIS4x07GitWorkflow.docx
+++ b/GIS4x07GitWorkflow.docx
@@ -7,7 +7,15 @@
         <w:pStyle w:val="Title"/>
       </w:pPr>
       <w:r>
-        <w:t>GIS4x07 Git Workflow</w:t>
+        <w:t xml:space="preserve">GIS4x07 </w:t>
+      </w:r>
+      <w:proofErr w:type="spellStart"/>
+      <w:r>
+        <w:t>Git</w:t>
+      </w:r>
+      <w:proofErr w:type="spellEnd"/>
+      <w:r>
+        <w:t xml:space="preserve"> Workflow</w:t>
       </w:r>
     </w:p>
     <w:p>
@@ -30,10 +38,26 @@
         <w:t xml:space="preserve">This document </w:t>
       </w:r>
       <w:r>
-        <w:t xml:space="preserve">introduces version control with Git and </w:t>
-      </w:r>
-      <w:r>
-        <w:t xml:space="preserve">outlines the process of using Git and GitHub for GIS4x07 Exercises.  </w:t>
+        <w:t xml:space="preserve">introduces version control with </w:t>
+      </w:r>
+      <w:proofErr w:type="spellStart"/>
+      <w:r>
+        <w:t>Git</w:t>
+      </w:r>
+      <w:proofErr w:type="spellEnd"/>
+      <w:r>
+        <w:t xml:space="preserve"> and </w:t>
+      </w:r>
+      <w:r>
+        <w:t xml:space="preserve">outlines the process of using </w:t>
+      </w:r>
+      <w:proofErr w:type="spellStart"/>
+      <w:r>
+        <w:t>Git</w:t>
+      </w:r>
+      <w:proofErr w:type="spellEnd"/>
+      <w:r>
+        <w:t xml:space="preserve"> and GitHub for GIS4x07 Exercises.  </w:t>
       </w:r>
       <w:r>
         <w:t>To make best use of this document, there are two prerequisites:</w:t>
@@ -48,19 +72,13 @@
         </w:numPr>
       </w:pPr>
       <w:r>
-        <w:t>T</w:t>
-      </w:r>
-      <w:r>
-        <w:t xml:space="preserve">he </w:t>
+        <w:t xml:space="preserve">The </w:t>
       </w:r>
       <w:r>
         <w:t>reader</w:t>
       </w:r>
       <w:r>
-        <w:t xml:space="preserve"> has a GitHub Student account</w:t>
-      </w:r>
-      <w:r>
-        <w:t xml:space="preserve"> (see </w:t>
+        <w:t xml:space="preserve"> has a GitHub Student account (see </w:t>
       </w:r>
       <w:r>
         <w:fldChar w:fldCharType="begin"/>
@@ -72,19 +90,7 @@
         <w:fldChar w:fldCharType="separate"/>
       </w:r>
       <w:r>
-        <w:t xml:space="preserve">Appendix A:  </w:t>
-      </w:r>
-      <w:r>
-        <w:t xml:space="preserve">GitHub </w:t>
-      </w:r>
-      <w:r>
-        <w:t>s</w:t>
-      </w:r>
-      <w:r>
-        <w:t>etup</w:t>
-      </w:r>
-      <w:r>
-        <w:t xml:space="preserve"> for Students</w:t>
+        <w:t>Appendix A:  GitHub setup for Students</w:t>
       </w:r>
       <w:r>
         <w:fldChar w:fldCharType="end"/>
@@ -102,7 +108,15 @@
         </w:numPr>
       </w:pPr>
       <w:r>
-        <w:t xml:space="preserve"> Git for Windows is installed (</w:t>
+        <w:t xml:space="preserve"> </w:t>
+      </w:r>
+      <w:proofErr w:type="spellStart"/>
+      <w:r>
+        <w:t>Git</w:t>
+      </w:r>
+      <w:proofErr w:type="spellEnd"/>
+      <w:r>
+        <w:t xml:space="preserve"> for Windows is installed (</w:t>
       </w:r>
       <w:r>
         <w:t xml:space="preserve">see </w:t>
@@ -117,10 +131,15 @@
         <w:fldChar w:fldCharType="separate"/>
       </w:r>
       <w:r>
-        <w:t xml:space="preserve">Appendix B:  </w:t>
-      </w:r>
-      <w:r>
-        <w:t>Installing Git on Windows</w:t>
+        <w:t xml:space="preserve">Appendix B:  Installing </w:t>
+      </w:r>
+      <w:proofErr w:type="spellStart"/>
+      <w:r>
+        <w:t>Git</w:t>
+      </w:r>
+      <w:proofErr w:type="spellEnd"/>
+      <w:r>
+        <w:t xml:space="preserve"> on Windows</w:t>
       </w:r>
       <w:r>
         <w:fldChar w:fldCharType="end"/>
@@ -131,27 +150,44 @@
     </w:p>
     <w:p>
       <w:r>
-        <w:t>This document covers the simplest possible G</w:t>
-      </w:r>
-      <w:r>
-        <w:t>it Workflow.  It does not yet cover some of the other fundamental version control concepts such as branching, merging, reverting, diffing, etc.</w:t>
-      </w:r>
-    </w:p>
-    <w:p>
-      <w:r>
-        <w:t xml:space="preserve">To practice this </w:t>
-      </w:r>
-      <w:r>
-        <w:t xml:space="preserve">“pull – edit – add  – commit – push” </w:t>
-      </w:r>
-      <w:r>
-        <w:t>workflow, a GitHub repository could be cloned into two separate folders to simulate two different users on different computers.</w:t>
-      </w:r>
-      <w:bookmarkStart w:id="0" w:name="_GoBack"/>
-      <w:bookmarkEnd w:id="0"/>
+        <w:t xml:space="preserve">This document covers the simplest possible </w:t>
+      </w:r>
+      <w:proofErr w:type="spellStart"/>
+      <w:r>
+        <w:t>G</w:t>
+      </w:r>
+      <w:r>
+        <w:t>it</w:t>
+      </w:r>
+      <w:proofErr w:type="spellEnd"/>
+      <w:r>
+        <w:t xml:space="preserve"> Workflow.  It does not yet cover some of the other fundamental version control concepts such as branching, merging, reverting, diffing, etc.</w:t>
+      </w:r>
+    </w:p>
+    <w:p>
+      <w:r>
+        <w:t xml:space="preserve">To practice this “pull – edit – </w:t>
+      </w:r>
+      <w:proofErr w:type="gramStart"/>
+      <w:r>
+        <w:t>add  –</w:t>
+      </w:r>
+      <w:proofErr w:type="gramEnd"/>
+      <w:r>
+        <w:t xml:space="preserve"> commit – push” workflow, a GitHub repository could be cloned into two separate folders to simulate two different users on different computers.</w:t>
+      </w:r>
     </w:p>
     <w:sdt>
       <w:sdtPr>
+        <w:rPr>
+          <w:rFonts w:asciiTheme="minorHAnsi" w:eastAsiaTheme="minorHAnsi" w:hAnsiTheme="minorHAnsi" w:cstheme="minorBidi"/>
+          <w:b w:val="0"/>
+          <w:bCs w:val="0"/>
+          <w:color w:val="auto"/>
+          <w:sz w:val="22"/>
+          <w:szCs w:val="22"/>
+          <w:lang w:eastAsia="en-US"/>
+        </w:rPr>
         <w:id w:val="-1195149625"/>
         <w:docPartObj>
           <w:docPartGallery w:val="Table of Contents"/>
@@ -160,12 +196,7 @@
       </w:sdtPr>
       <w:sdtEndPr>
         <w:rPr>
-          <w:rFonts w:asciiTheme="minorHAnsi" w:eastAsiaTheme="minorHAnsi" w:hAnsiTheme="minorHAnsi" w:cstheme="minorBidi"/>
           <w:noProof/>
-          <w:color w:val="auto"/>
-          <w:sz w:val="22"/>
-          <w:szCs w:val="22"/>
-          <w:lang w:eastAsia="en-US"/>
         </w:rPr>
       </w:sdtEndPr>
       <w:sdtContent>
@@ -845,16 +876,34 @@
       <w:pPr>
         <w:pStyle w:val="Heading1"/>
       </w:pPr>
-      <w:bookmarkStart w:id="1" w:name="_Toc462868610"/>
+      <w:bookmarkStart w:id="0" w:name="_Toc462868610"/>
       <w:r>
         <w:lastRenderedPageBreak/>
-        <w:t>What is Git</w:t>
-      </w:r>
-      <w:bookmarkEnd w:id="1"/>
-    </w:p>
-    <w:p>
-      <w:r>
-        <w:t>Git is a version control system.  The Git version control system has two main parts:</w:t>
+        <w:t xml:space="preserve">What is </w:t>
+      </w:r>
+      <w:proofErr w:type="spellStart"/>
+      <w:r>
+        <w:t>Git</w:t>
+      </w:r>
+      <w:bookmarkEnd w:id="0"/>
+      <w:proofErr w:type="spellEnd"/>
+    </w:p>
+    <w:p>
+      <w:proofErr w:type="spellStart"/>
+      <w:r>
+        <w:t>Git</w:t>
+      </w:r>
+      <w:proofErr w:type="spellEnd"/>
+      <w:r>
+        <w:t xml:space="preserve"> is a version control system.  The </w:t>
+      </w:r>
+      <w:proofErr w:type="spellStart"/>
+      <w:r>
+        <w:t>Git</w:t>
+      </w:r>
+      <w:proofErr w:type="spellEnd"/>
+      <w:r>
+        <w:t xml:space="preserve"> version control system has two main parts:</w:t>
       </w:r>
     </w:p>
     <w:p>
@@ -866,13 +915,18 @@
         </w:numPr>
       </w:pPr>
       <w:r>
-        <w:t xml:space="preserve">A repository – </w:t>
-      </w:r>
-      <w:r>
-        <w:t xml:space="preserve"> to </w:t>
-      </w:r>
-      <w:r>
-        <w:t>store a set of files and the history of changes made to those files.</w:t>
+        <w:t xml:space="preserve">A repository </w:t>
+      </w:r>
+      <w:proofErr w:type="gramStart"/>
+      <w:r>
+        <w:t xml:space="preserve">– </w:t>
+      </w:r>
+      <w:r>
+        <w:t xml:space="preserve"> to</w:t>
+      </w:r>
+      <w:proofErr w:type="gramEnd"/>
+      <w:r>
+        <w:t xml:space="preserve"> store a set of files and the history of changes made to those files.</w:t>
       </w:r>
     </w:p>
     <w:p>
@@ -884,29 +938,73 @@
         </w:numPr>
       </w:pPr>
       <w:r>
-        <w:t>A Git client – a software that interacts with the repository</w:t>
-      </w:r>
-    </w:p>
-    <w:p>
-      <w:r>
-        <w:t>A local Git repository is a set</w:t>
-      </w:r>
-      <w:r>
-        <w:t xml:space="preserve"> of files</w:t>
-      </w:r>
-      <w:r>
-        <w:t xml:space="preserve"> in a .git sub-folder that keeps “snapshots” of the parent folder’s files and folders through time.  The .git folder’s parent folder is called a “working folder</w:t>
-      </w:r>
-      <w:r>
-        <w:t>/directory</w:t>
-      </w:r>
-      <w:r>
-        <w:t xml:space="preserve">” or “working copy”.  </w:t>
-      </w:r>
-    </w:p>
-    <w:p>
-      <w:r>
-        <w:t>GitHub is a web-based Git repository that stores the same set of files as the local Git repository.  Changes to the local or remote repositories can be synchronized using Git client software.</w:t>
+        <w:t xml:space="preserve">A </w:t>
+      </w:r>
+      <w:proofErr w:type="spellStart"/>
+      <w:r>
+        <w:t>Git</w:t>
+      </w:r>
+      <w:proofErr w:type="spellEnd"/>
+      <w:r>
+        <w:t xml:space="preserve"> client – a software that interacts with the repository</w:t>
+      </w:r>
+    </w:p>
+    <w:p>
+      <w:r>
+        <w:t xml:space="preserve">A local </w:t>
+      </w:r>
+      <w:proofErr w:type="spellStart"/>
+      <w:r>
+        <w:t>Git</w:t>
+      </w:r>
+      <w:proofErr w:type="spellEnd"/>
+      <w:r>
+        <w:t xml:space="preserve"> repository is a set of files in a .</w:t>
+      </w:r>
+      <w:proofErr w:type="spellStart"/>
+      <w:r>
+        <w:t>git</w:t>
+      </w:r>
+      <w:proofErr w:type="spellEnd"/>
+      <w:r>
+        <w:t xml:space="preserve"> sub-folder that keeps “snapshots” of the parent folder’s files and folders through time.  The .</w:t>
+      </w:r>
+      <w:proofErr w:type="spellStart"/>
+      <w:r>
+        <w:t>git</w:t>
+      </w:r>
+      <w:proofErr w:type="spellEnd"/>
+      <w:r>
+        <w:t xml:space="preserve"> folder’s parent folder is called a “working folder/directory” or “working copy”.  </w:t>
+      </w:r>
+    </w:p>
+    <w:p>
+      <w:r>
+        <w:t xml:space="preserve">GitHub is a web-based </w:t>
+      </w:r>
+      <w:proofErr w:type="spellStart"/>
+      <w:r>
+        <w:t>Git</w:t>
+      </w:r>
+      <w:proofErr w:type="spellEnd"/>
+      <w:r>
+        <w:t xml:space="preserve"> repository that stores the same set of files as the local </w:t>
+      </w:r>
+      <w:proofErr w:type="spellStart"/>
+      <w:r>
+        <w:t>Git</w:t>
+      </w:r>
+      <w:proofErr w:type="spellEnd"/>
+      <w:r>
+        <w:t xml:space="preserve"> repository.  Changes to the local or remote repositories can be synchronized using </w:t>
+      </w:r>
+      <w:proofErr w:type="spellStart"/>
+      <w:r>
+        <w:t>Git</w:t>
+      </w:r>
+      <w:proofErr w:type="spellEnd"/>
+      <w:r>
+        <w:t xml:space="preserve"> client software.</w:t>
       </w:r>
     </w:p>
     <w:p>
@@ -1051,13 +1149,7 @@
         <w:rPr>
           <w:b/>
         </w:rPr>
-        <w:t>Push changes from the</w:t>
-      </w:r>
-      <w:r>
-        <w:rPr>
-          <w:b/>
-        </w:rPr>
-        <w:t xml:space="preserve"> local repository to </w:t>
+        <w:t xml:space="preserve">Push changes from the local repository to </w:t>
       </w:r>
       <w:r>
         <w:rPr>
@@ -1086,11 +1178,11 @@
       <w:pPr>
         <w:pStyle w:val="Heading1"/>
       </w:pPr>
-      <w:bookmarkStart w:id="2" w:name="_Toc462868611"/>
+      <w:bookmarkStart w:id="1" w:name="_Toc462868611"/>
       <w:r>
         <w:t>Create a new repository in GitHub</w:t>
       </w:r>
-      <w:bookmarkEnd w:id="2"/>
+      <w:bookmarkEnd w:id="1"/>
     </w:p>
     <w:p>
       <w:r>
@@ -1169,7 +1261,15 @@
         </w:numPr>
       </w:pPr>
       <w:r>
-        <w:t>For Repository name, use the pattern “course-dayN”  (e.g. gis4107-day03)</w:t>
+        <w:t>For Repository name, use the pattern “course-</w:t>
+      </w:r>
+      <w:proofErr w:type="spellStart"/>
+      <w:r>
+        <w:t>dayN</w:t>
+      </w:r>
+      <w:proofErr w:type="spellEnd"/>
+      <w:r>
+        <w:t>”  (e.g. gis4107-day03)</w:t>
       </w:r>
     </w:p>
     <w:p>
@@ -1289,20 +1389,36 @@
       <w:pPr>
         <w:pStyle w:val="Heading1"/>
       </w:pPr>
-      <w:bookmarkStart w:id="3" w:name="_Toc462868612"/>
+      <w:bookmarkStart w:id="2" w:name="_Toc462868612"/>
       <w:r>
         <w:t>Add Collaborators</w:t>
       </w:r>
-      <w:bookmarkEnd w:id="3"/>
-    </w:p>
-    <w:p>
-      <w:r>
-        <w:t>You have now successfully created a Private repository and it will be the active repository.  Add viljoed and your partner as collaborators as follows:</w:t>
-      </w:r>
-    </w:p>
-    <w:p>
-      <w:r>
-        <w:t xml:space="preserve"> Select New collaborator …</w:t>
+      <w:bookmarkEnd w:id="2"/>
+    </w:p>
+    <w:p>
+      <w:r>
+        <w:t xml:space="preserve">You have now successfully created a Private repository and it will be the active repository.  Add </w:t>
+      </w:r>
+      <w:proofErr w:type="spellStart"/>
+      <w:r>
+        <w:t>viljoed</w:t>
+      </w:r>
+      <w:proofErr w:type="spellEnd"/>
+      <w:r>
+        <w:t xml:space="preserve"> and your partner as collaborators as follows:</w:t>
+      </w:r>
+    </w:p>
+    <w:p>
+      <w:r>
+        <w:t xml:space="preserve"> Select </w:t>
+      </w:r>
+      <w:proofErr w:type="gramStart"/>
+      <w:r>
+        <w:t>New</w:t>
+      </w:r>
+      <w:proofErr w:type="gramEnd"/>
+      <w:r>
+        <w:t xml:space="preserve"> collaborator …</w:t>
       </w:r>
     </w:p>
     <w:p/>
@@ -1430,22 +1546,38 @@
       <w:pPr>
         <w:pStyle w:val="Heading1"/>
       </w:pPr>
-      <w:bookmarkStart w:id="4" w:name="_Toc462868613"/>
+      <w:bookmarkStart w:id="3" w:name="_Toc462868613"/>
       <w:r>
         <w:lastRenderedPageBreak/>
         <w:t>Clone the GitHub repository to a local repository</w:t>
       </w:r>
-      <w:bookmarkEnd w:id="4"/>
-    </w:p>
-    <w:p>
-      <w:r>
-        <w:t xml:space="preserve">A local repository will be created as a .git hidden folder in a folder of your choosing.  In this example, </w:t>
+      <w:bookmarkEnd w:id="3"/>
+    </w:p>
+    <w:p>
+      <w:r>
+        <w:t>A local repository will be created as a .</w:t>
+      </w:r>
+      <w:proofErr w:type="spellStart"/>
+      <w:r>
+        <w:t>git</w:t>
+      </w:r>
+      <w:proofErr w:type="spellEnd"/>
+      <w:r>
+        <w:t xml:space="preserve"> hidden folder in a folder of your choosing.  </w:t>
+      </w:r>
+      <w:proofErr w:type="gramStart"/>
+      <w:r>
+        <w:t xml:space="preserve">In this example, </w:t>
       </w:r>
       <w:r>
         <w:t>E:\acgis\gis4107\day03\lab</w:t>
       </w:r>
       <w:r>
-        <w:t xml:space="preserve">.  Right-click on </w:t>
+        <w:t>.</w:t>
+      </w:r>
+      <w:proofErr w:type="gramEnd"/>
+      <w:r>
+        <w:t xml:space="preserve">  Right-click on </w:t>
       </w:r>
       <w:r>
         <w:t>its parent</w:t>
@@ -1463,7 +1595,15 @@
         <w:t>)</w:t>
       </w:r>
       <w:r>
-        <w:t xml:space="preserve"> and select Git Bash …</w:t>
+        <w:t xml:space="preserve"> and select </w:t>
+      </w:r>
+      <w:proofErr w:type="spellStart"/>
+      <w:r>
+        <w:t>Git</w:t>
+      </w:r>
+      <w:proofErr w:type="spellEnd"/>
+      <w:r>
+        <w:t xml:space="preserve"> Bash …</w:t>
       </w:r>
     </w:p>
     <w:p>
@@ -1510,7 +1650,15 @@
     </w:p>
     <w:p>
       <w:r>
-        <w:t>This will open the Git Bash shell …</w:t>
+        <w:t xml:space="preserve">This will open the </w:t>
+      </w:r>
+      <w:proofErr w:type="spellStart"/>
+      <w:r>
+        <w:t>Git</w:t>
+      </w:r>
+      <w:proofErr w:type="spellEnd"/>
+      <w:r>
+        <w:t xml:space="preserve"> Bash shell …</w:t>
       </w:r>
     </w:p>
     <w:p>
@@ -1563,10 +1711,7 @@
         <w:t xml:space="preserve"> </w:t>
       </w:r>
       <w:r>
-        <w:t>copy the GitHub URL by clicking Clone or Download and then clicking Copy to clipboard</w:t>
-      </w:r>
-      <w:r>
-        <w:t>.</w:t>
+        <w:t>copy the GitHub URL by clicking Clone or Download and then clicking Copy to clipboard.</w:t>
       </w:r>
     </w:p>
     <w:p>
@@ -1616,10 +1761,34 @@
     </w:p>
     <w:p>
       <w:r>
-        <w:t xml:space="preserve">In the Git Bash shell, </w:t>
-      </w:r>
-      <w:r>
-        <w:t>enter git clone in the Git Bash shell and then right-click and select Paste</w:t>
+        <w:t xml:space="preserve">In the </w:t>
+      </w:r>
+      <w:proofErr w:type="spellStart"/>
+      <w:r>
+        <w:t>Git</w:t>
+      </w:r>
+      <w:proofErr w:type="spellEnd"/>
+      <w:r>
+        <w:t xml:space="preserve"> Bash shell, </w:t>
+      </w:r>
+      <w:r>
+        <w:t xml:space="preserve">enter </w:t>
+      </w:r>
+      <w:proofErr w:type="spellStart"/>
+      <w:r>
+        <w:t>git</w:t>
+      </w:r>
+      <w:proofErr w:type="spellEnd"/>
+      <w:r>
+        <w:t xml:space="preserve"> clone in the </w:t>
+      </w:r>
+      <w:proofErr w:type="spellStart"/>
+      <w:r>
+        <w:t>Git</w:t>
+      </w:r>
+      <w:proofErr w:type="spellEnd"/>
+      <w:r>
+        <w:t xml:space="preserve"> Bash shell and then right-click and select Paste</w:t>
       </w:r>
     </w:p>
     <w:p>
@@ -1715,7 +1884,15 @@
     </w:p>
     <w:p>
       <w:r>
-        <w:t>Use the cd command to change to the lab folder and then enter “git status” to confirm the repository was cloned properly and everything is up to date.</w:t>
+        <w:t>Use the cd command to change to the lab folder and then enter “</w:t>
+      </w:r>
+      <w:proofErr w:type="spellStart"/>
+      <w:r>
+        <w:t>git</w:t>
+      </w:r>
+      <w:proofErr w:type="spellEnd"/>
+      <w:r>
+        <w:t xml:space="preserve"> status” to confirm the repository was cloned properly and everything is up to date.</w:t>
       </w:r>
     </w:p>
     <w:p>
@@ -1769,15 +1946,23 @@
       <w:pPr>
         <w:pStyle w:val="Heading1"/>
       </w:pPr>
-      <w:bookmarkStart w:id="5" w:name="_Toc462868614"/>
+      <w:bookmarkStart w:id="4" w:name="_Toc462868614"/>
       <w:r>
         <w:t>Pull changes from remote repository to local repository</w:t>
       </w:r>
-      <w:bookmarkEnd w:id="5"/>
-    </w:p>
-    <w:p>
-      <w:r>
-        <w:t>The Git pull command will update the local repository with any changes that have been made to the GitHub (remote) repository.</w:t>
+      <w:bookmarkEnd w:id="4"/>
+    </w:p>
+    <w:p>
+      <w:r>
+        <w:t xml:space="preserve">The </w:t>
+      </w:r>
+      <w:proofErr w:type="spellStart"/>
+      <w:r>
+        <w:t>Git</w:t>
+      </w:r>
+      <w:proofErr w:type="spellEnd"/>
+      <w:r>
+        <w:t xml:space="preserve"> pull command will update the local repository with any changes that have been made to the GitHub (remote) repository.</w:t>
       </w:r>
     </w:p>
     <w:p>
@@ -1879,15 +2064,39 @@
       <w:pPr>
         <w:pStyle w:val="Heading1"/>
       </w:pPr>
-      <w:bookmarkStart w:id="6" w:name="_Toc462868615"/>
+      <w:bookmarkStart w:id="5" w:name="_Toc462868615"/>
       <w:r>
         <w:t>Add and Commit new/updated files to the local repository</w:t>
       </w:r>
-      <w:bookmarkEnd w:id="6"/>
-    </w:p>
-    <w:p>
-      <w:r>
-        <w:t>One of the first things to do in setting up exercises is to create an exercise sub-folder in the same folder as the .git folder (DavidV in the example shown below).  Your folder name would be more like BobMandDougM.</w:t>
+      <w:bookmarkEnd w:id="5"/>
+    </w:p>
+    <w:p>
+      <w:r>
+        <w:t>One of the first things to do in setting up exercises is to create an exercise sub-folder in the same folder as the .</w:t>
+      </w:r>
+      <w:proofErr w:type="spellStart"/>
+      <w:r>
+        <w:t>git</w:t>
+      </w:r>
+      <w:proofErr w:type="spellEnd"/>
+      <w:r>
+        <w:t xml:space="preserve"> folder (</w:t>
+      </w:r>
+      <w:proofErr w:type="spellStart"/>
+      <w:r>
+        <w:t>DavidV</w:t>
+      </w:r>
+      <w:proofErr w:type="spellEnd"/>
+      <w:r>
+        <w:t xml:space="preserve"> in the example shown below).  Your folder name would be more like </w:t>
+      </w:r>
+      <w:proofErr w:type="spellStart"/>
+      <w:r>
+        <w:t>BobMandDougM</w:t>
+      </w:r>
+      <w:proofErr w:type="spellEnd"/>
+      <w:r>
+        <w:t>.</w:t>
       </w:r>
     </w:p>
     <w:p>
@@ -1934,35 +2143,98 @@
     </w:p>
     <w:p>
       <w:r>
-        <w:t>In the exercise folder, I created an Example.py file.  If the folder was left empty, it would not be added/committed to the repository.  The creation of Example.py in the DavidV folder is a change in the working copy.  To add thi</w:t>
+        <w:t xml:space="preserve">In the exercise folder, I created an Example.py file.  If the folder was left empty, it would not be </w:t>
+      </w:r>
+      <w:proofErr w:type="gramStart"/>
+      <w:r>
+        <w:t>added/committed</w:t>
+      </w:r>
+      <w:proofErr w:type="gramEnd"/>
+      <w:r>
+        <w:t xml:space="preserve"> to the repository.  The creation of Example.py in the </w:t>
+      </w:r>
+      <w:proofErr w:type="spellStart"/>
+      <w:r>
+        <w:t>DavidV</w:t>
+      </w:r>
+      <w:proofErr w:type="spellEnd"/>
+      <w:r>
+        <w:t xml:space="preserve"> folder is a change in the working copy.  To add thi</w:t>
       </w:r>
       <w:r>
         <w:t xml:space="preserve">s change to the local repository, </w:t>
       </w:r>
       <w:r>
-        <w:t xml:space="preserve">use the Git add and commit commands.  </w:t>
-      </w:r>
-      <w:r>
-        <w:t xml:space="preserve">The Git add command will add a file or multiple files to a staging index that keeps track of which files will part of the next commit.    The Git commit command will add those changes to the repository.  </w:t>
+        <w:t xml:space="preserve">use the </w:t>
+      </w:r>
+      <w:proofErr w:type="spellStart"/>
+      <w:r>
+        <w:t>Git</w:t>
+      </w:r>
+      <w:proofErr w:type="spellEnd"/>
+      <w:r>
+        <w:t xml:space="preserve"> add and commit commands.  </w:t>
+      </w:r>
+      <w:r>
+        <w:t xml:space="preserve">The </w:t>
+      </w:r>
+      <w:proofErr w:type="spellStart"/>
+      <w:r>
+        <w:t>Git</w:t>
+      </w:r>
+      <w:proofErr w:type="spellEnd"/>
+      <w:r>
+        <w:t xml:space="preserve"> add command will add a file or multiple files to a staging index that keeps track of which files will part of the next commit.    The </w:t>
+      </w:r>
+      <w:proofErr w:type="spellStart"/>
+      <w:r>
+        <w:t>Git</w:t>
+      </w:r>
+      <w:proofErr w:type="spellEnd"/>
+      <w:r>
+        <w:t xml:space="preserve"> commit command will add those changes to the repository.  </w:t>
       </w:r>
       <w:r>
         <w:t xml:space="preserve">You can </w:t>
       </w:r>
       <w:r>
         <w:lastRenderedPageBreak/>
-        <w:t>use a “.” to specify add all files that have changed to the staging area:</w:t>
-      </w:r>
+        <w:t>use a “.” to specify add all files that have changed to the staging area</w:t>
+      </w:r>
+      <w:proofErr w:type="gramStart"/>
+      <w:r>
+        <w:t>:</w:t>
+      </w:r>
+      <w:proofErr w:type="gramEnd"/>
       <w:r>
         <w:br/>
       </w:r>
       <w:r>
-        <w:t>$ git add .</w:t>
+        <w:t xml:space="preserve">$ </w:t>
+      </w:r>
+      <w:proofErr w:type="spellStart"/>
+      <w:r>
+        <w:t>git</w:t>
+      </w:r>
+      <w:proofErr w:type="spellEnd"/>
+      <w:r>
+        <w:t xml:space="preserve"> add .</w:t>
       </w:r>
       <w:r>
         <w:br/>
       </w:r>
       <w:r>
-        <w:t>$ git commit -m "Added Example.py"</w:t>
+        <w:t xml:space="preserve">$ </w:t>
+      </w:r>
+      <w:proofErr w:type="spellStart"/>
+      <w:proofErr w:type="gramStart"/>
+      <w:r>
+        <w:t>git</w:t>
+      </w:r>
+      <w:proofErr w:type="spellEnd"/>
+      <w:proofErr w:type="gramEnd"/>
+      <w:r>
+        <w:t xml:space="preserve"> commit -m "Added Example.py"</w:t>
       </w:r>
     </w:p>
     <w:p>
@@ -1983,7 +2255,17 @@
         <w:pStyle w:val="Code"/>
       </w:pPr>
       <w:r>
-        <w:t>$ git add DavidV/Example.py</w:t>
+        <w:t xml:space="preserve">$ </w:t>
+      </w:r>
+      <w:proofErr w:type="spellStart"/>
+      <w:proofErr w:type="gramStart"/>
+      <w:r>
+        <w:t>git</w:t>
+      </w:r>
+      <w:proofErr w:type="spellEnd"/>
+      <w:proofErr w:type="gramEnd"/>
+      <w:r>
+        <w:t xml:space="preserve"> add DavidV/Example.py</w:t>
       </w:r>
     </w:p>
     <w:p>
@@ -1991,7 +2273,17 @@
         <w:pStyle w:val="Code"/>
       </w:pPr>
       <w:r>
-        <w:t>$ git commit -m "Added Example.py"</w:t>
+        <w:t xml:space="preserve">$ </w:t>
+      </w:r>
+      <w:proofErr w:type="spellStart"/>
+      <w:proofErr w:type="gramStart"/>
+      <w:r>
+        <w:t>git</w:t>
+      </w:r>
+      <w:proofErr w:type="spellEnd"/>
+      <w:proofErr w:type="gramEnd"/>
+      <w:r>
+        <w:t xml:space="preserve"> commit -m "Added Example.py"</w:t>
       </w:r>
     </w:p>
     <w:p>
@@ -2093,15 +2385,23 @@
       <w:pPr>
         <w:pStyle w:val="Heading1"/>
       </w:pPr>
-      <w:bookmarkStart w:id="7" w:name="_Toc462868616"/>
+      <w:bookmarkStart w:id="6" w:name="_Toc462868616"/>
       <w:r>
         <w:t>Push changes in local repository to remote repository (GitHub)</w:t>
       </w:r>
-      <w:bookmarkEnd w:id="7"/>
-    </w:p>
-    <w:p>
-      <w:r>
-        <w:t xml:space="preserve">The Git push command will push local changes in the repository to the remote </w:t>
+      <w:bookmarkEnd w:id="6"/>
+    </w:p>
+    <w:p>
+      <w:r>
+        <w:t xml:space="preserve">The </w:t>
+      </w:r>
+      <w:proofErr w:type="spellStart"/>
+      <w:r>
+        <w:t>Git</w:t>
+      </w:r>
+      <w:proofErr w:type="spellEnd"/>
+      <w:r>
+        <w:t xml:space="preserve"> push command will push local changes in the repository to the remote </w:t>
       </w:r>
       <w:r>
         <w:t>repository.</w:t>
@@ -2199,12 +2499,20 @@
     </w:p>
     <w:p>
       <w:r>
-        <w:t>Now your collaborators can pull these changes to their local repository.</w:t>
-      </w:r>
-    </w:p>
-    <w:p>
-      <w:pPr>
-        <w:pStyle w:val="Heading1"/>
+        <w:t xml:space="preserve">Now your collaborators can pull these changes to </w:t>
+      </w:r>
+      <w:bookmarkStart w:id="7" w:name="_Ref462861775"/>
+      <w:r>
+        <w:t>their local repository.</w:t>
+      </w:r>
+    </w:p>
+    <w:p>
+      <w:bookmarkStart w:id="8" w:name="_GoBack"/>
+      <w:bookmarkEnd w:id="8"/>
+    </w:p>
+    <w:p/>
+    <w:p>
+      <w:pPr>
         <w:sectPr>
           <w:footerReference w:type="default" r:id="rId32"/>
           <w:pgSz w:w="12240" w:h="15840"/>
@@ -2214,7 +2522,6 @@
           <w:docGrid w:linePitch="360"/>
         </w:sectPr>
       </w:pPr>
-      <w:bookmarkStart w:id="8" w:name="_Ref462861775"/>
     </w:p>
     <w:p>
       <w:pPr>
@@ -2223,21 +2530,9 @@
       <w:bookmarkStart w:id="9" w:name="_Toc462868617"/>
       <w:r>
         <w:lastRenderedPageBreak/>
-        <w:t xml:space="preserve">Appendix A:  </w:t>
-      </w:r>
-      <w:r>
-        <w:t xml:space="preserve">GitHub </w:t>
-      </w:r>
-      <w:r>
-        <w:t>s</w:t>
-      </w:r>
-      <w:r>
-        <w:t>etup</w:t>
-      </w:r>
-      <w:r>
-        <w:t xml:space="preserve"> for Students</w:t>
-      </w:r>
-      <w:bookmarkEnd w:id="8"/>
+        <w:t>Appendix A:  GitHub setup for Students</w:t>
+      </w:r>
+      <w:bookmarkEnd w:id="7"/>
       <w:bookmarkEnd w:id="9"/>
     </w:p>
     <w:p>
@@ -2305,7 +2600,15 @@
     </w:p>
     <w:p>
       <w:r>
-        <w:t>In Step 2, “Choose you plan”, select Unlimited public repositories for free.</w:t>
+        <w:t xml:space="preserve">In Step 2, “Choose you plan”, select </w:t>
+      </w:r>
+      <w:proofErr w:type="gramStart"/>
+      <w:r>
+        <w:t>Unlimited</w:t>
+      </w:r>
+      <w:proofErr w:type="gramEnd"/>
+      <w:r>
+        <w:t xml:space="preserve"> public repositories for free.</w:t>
       </w:r>
     </w:p>
     <w:p>
@@ -2587,13 +2890,23 @@
     </w:p>
     <w:p>
       <w:r>
-        <w:t>For “How do you plan to use GitHub?”, you can put whatever you like.  Perhaps something like:</w:t>
-      </w:r>
-    </w:p>
-    <w:p>
+        <w:t>For “How do you plan to use GitHub?</w:t>
+      </w:r>
+      <w:proofErr w:type="gramStart"/>
+      <w:r>
+        <w:t>”,</w:t>
+      </w:r>
+      <w:proofErr w:type="gramEnd"/>
+      <w:r>
+        <w:t xml:space="preserve"> you can put whatever you like.  Perhaps something like:</w:t>
+      </w:r>
+    </w:p>
+    <w:p>
+      <w:proofErr w:type="gramStart"/>
       <w:r>
         <w:t>“Learning about version control by using GitHub for course exercises and my own projects.”</w:t>
       </w:r>
+      <w:proofErr w:type="gramEnd"/>
     </w:p>
     <w:p>
       <w:r>
@@ -2607,10 +2920,15 @@
       <w:bookmarkStart w:id="10" w:name="_Ref462861946"/>
       <w:bookmarkStart w:id="11" w:name="_Toc462868618"/>
       <w:r>
-        <w:t xml:space="preserve">Appendix B:  </w:t>
-      </w:r>
-      <w:r>
-        <w:t>Installing Git on Windows</w:t>
+        <w:t xml:space="preserve">Appendix B:  Installing </w:t>
+      </w:r>
+      <w:proofErr w:type="spellStart"/>
+      <w:r>
+        <w:t>Git</w:t>
+      </w:r>
+      <w:proofErr w:type="spellEnd"/>
+      <w:r>
+        <w:t xml:space="preserve"> on Windows</w:t>
       </w:r>
       <w:bookmarkEnd w:id="10"/>
       <w:bookmarkEnd w:id="11"/>
@@ -2777,7 +3095,15 @@
     </w:p>
     <w:p>
       <w:r>
-        <w:t>Click Next to Accept default install path (e.g. C:\Program Files\Git)</w:t>
+        <w:t>Click Next to Accept default install path (e.g. C:\Program Files\</w:t>
+      </w:r>
+      <w:proofErr w:type="spellStart"/>
+      <w:r>
+        <w:t>Git</w:t>
+      </w:r>
+      <w:proofErr w:type="spellEnd"/>
+      <w:r>
+        <w:t>)</w:t>
       </w:r>
     </w:p>
     <w:p>
@@ -2834,7 +3160,15 @@
     </w:p>
     <w:p>
       <w:r>
-        <w:t>Click Next to accept Start Menu Folder (Git)</w:t>
+        <w:t>Click Next to accept Start Menu Folder (</w:t>
+      </w:r>
+      <w:proofErr w:type="spellStart"/>
+      <w:r>
+        <w:t>Git</w:t>
+      </w:r>
+      <w:proofErr w:type="spellEnd"/>
+      <w:r>
+        <w:t>)</w:t>
       </w:r>
     </w:p>
     <w:p>
@@ -3070,7 +3404,23 @@
     </w:p>
     <w:p>
       <w:r>
-        <w:t>After installing, the first task is to set some global configuration settings by right-clicking on any folder and selecting “Git Bash Here …” and issuing the following config commands:</w:t>
+        <w:t>After installing, the first task is to set some global configuration settings by right-clicking on any folder and selecting “</w:t>
+      </w:r>
+      <w:proofErr w:type="spellStart"/>
+      <w:r>
+        <w:t>Git</w:t>
+      </w:r>
+      <w:proofErr w:type="spellEnd"/>
+      <w:r>
+        <w:t xml:space="preserve"> Bash Here …” and issuing the following </w:t>
+      </w:r>
+      <w:proofErr w:type="spellStart"/>
+      <w:r>
+        <w:t>config</w:t>
+      </w:r>
+      <w:proofErr w:type="spellEnd"/>
+      <w:r>
+        <w:t xml:space="preserve"> commands:</w:t>
       </w:r>
     </w:p>
     <w:p>
@@ -3078,7 +3428,41 @@
         <w:pStyle w:val="Code"/>
       </w:pPr>
       <w:r>
-        <w:t>$ git config –global user.name "FirstName LastName"</w:t>
+        <w:t xml:space="preserve">$ </w:t>
+      </w:r>
+      <w:proofErr w:type="spellStart"/>
+      <w:proofErr w:type="gramStart"/>
+      <w:r>
+        <w:t>git</w:t>
+      </w:r>
+      <w:proofErr w:type="spellEnd"/>
+      <w:proofErr w:type="gramEnd"/>
+      <w:r>
+        <w:t xml:space="preserve"> </w:t>
+      </w:r>
+      <w:proofErr w:type="spellStart"/>
+      <w:r>
+        <w:t>config</w:t>
+      </w:r>
+      <w:proofErr w:type="spellEnd"/>
+      <w:r>
+        <w:t xml:space="preserve"> –global user.name "</w:t>
+      </w:r>
+      <w:proofErr w:type="spellStart"/>
+      <w:r>
+        <w:t>FirstName</w:t>
+      </w:r>
+      <w:proofErr w:type="spellEnd"/>
+      <w:r>
+        <w:t xml:space="preserve"> </w:t>
+      </w:r>
+      <w:proofErr w:type="spellStart"/>
+      <w:r>
+        <w:t>LastName</w:t>
+      </w:r>
+      <w:proofErr w:type="spellEnd"/>
+      <w:r>
+        <w:t>"</w:t>
       </w:r>
     </w:p>
     <w:p>
@@ -3086,7 +3470,33 @@
         <w:pStyle w:val="Code"/>
       </w:pPr>
       <w:r>
-        <w:t>$ git config –global user.email "somebody@somewhere.com"</w:t>
+        <w:t xml:space="preserve">$ </w:t>
+      </w:r>
+      <w:proofErr w:type="spellStart"/>
+      <w:proofErr w:type="gramStart"/>
+      <w:r>
+        <w:t>git</w:t>
+      </w:r>
+      <w:proofErr w:type="spellEnd"/>
+      <w:proofErr w:type="gramEnd"/>
+      <w:r>
+        <w:t xml:space="preserve"> </w:t>
+      </w:r>
+      <w:proofErr w:type="spellStart"/>
+      <w:r>
+        <w:t>config</w:t>
+      </w:r>
+      <w:proofErr w:type="spellEnd"/>
+      <w:r>
+        <w:t xml:space="preserve"> –global </w:t>
+      </w:r>
+      <w:proofErr w:type="spellStart"/>
+      <w:r>
+        <w:t>user.email</w:t>
+      </w:r>
+      <w:proofErr w:type="spellEnd"/>
+      <w:r>
+        <w:t xml:space="preserve"> "somebody@somewhere.com"</w:t>
       </w:r>
     </w:p>
     <w:p/>
@@ -3225,7 +3635,7 @@
         <w:rStyle w:val="PageNumber"/>
         <w:noProof/>
       </w:rPr>
-      <w:t>1</w:t>
+      <w:t>8</w:t>
     </w:r>
     <w:r>
       <w:rPr>
@@ -5207,7 +5617,7 @@
 </file>
 
 <file path=customXml/itemProps1.xml><?xml version="1.0" encoding="utf-8"?>
-<ds:datastoreItem xmlns:ds="http://schemas.openxmlformats.org/officeDocument/2006/customXml" ds:itemID="{F941FAC8-605F-4496-B8B2-F3AF5D3FD733}">
+<ds:datastoreItem xmlns:ds="http://schemas.openxmlformats.org/officeDocument/2006/customXml" ds:itemID="{F1E55D62-A25D-456A-A88C-029749569859}">
   <ds:schemaRefs>
     <ds:schemaRef ds:uri="http://schemas.openxmlformats.org/officeDocument/2006/bibliography"/>
   </ds:schemaRefs>

</xml_diff>

<commit_message>
Replaced git bash commands with SourceTree equivalents and updated screen grabs
</commit_message>
<xml_diff>
--- a/GIS4x07GitWorkflow.docx
+++ b/GIS4x07GitWorkflow.docx
@@ -7,15 +7,7 @@
         <w:pStyle w:val="Title"/>
       </w:pPr>
       <w:r>
-        <w:t xml:space="preserve">GIS4x07 </w:t>
-      </w:r>
-      <w:proofErr w:type="spellStart"/>
-      <w:r>
-        <w:t>Git</w:t>
-      </w:r>
-      <w:proofErr w:type="spellEnd"/>
-      <w:r>
-        <w:t xml:space="preserve"> Workflow</w:t>
+        <w:t>GIS4x07 Git Workflow</w:t>
       </w:r>
     </w:p>
     <w:p>
@@ -38,29 +30,31 @@
         <w:t xml:space="preserve">This document </w:t>
       </w:r>
       <w:r>
-        <w:t xml:space="preserve">introduces version control with </w:t>
-      </w:r>
-      <w:proofErr w:type="spellStart"/>
-      <w:r>
-        <w:t>Git</w:t>
-      </w:r>
-      <w:proofErr w:type="spellEnd"/>
-      <w:r>
-        <w:t xml:space="preserve"> and </w:t>
+        <w:t>i</w:t>
+      </w:r>
+      <w:r>
+        <w:t xml:space="preserve">ntroduces version control with Git </w:t>
+      </w:r>
+      <w:r>
+        <w:t xml:space="preserve">and </w:t>
       </w:r>
       <w:r>
         <w:t xml:space="preserve">outlines the process of using </w:t>
       </w:r>
-      <w:proofErr w:type="spellStart"/>
-      <w:r>
-        <w:t>Git</w:t>
-      </w:r>
-      <w:proofErr w:type="spellEnd"/>
+      <w:r>
+        <w:t>Git, SourceTree</w:t>
+      </w:r>
       <w:r>
         <w:t xml:space="preserve"> and GitHub for GIS4x07 Exercises.  </w:t>
       </w:r>
       <w:r>
-        <w:t>To make best use of this document, there are two prerequisites:</w:t>
+        <w:t xml:space="preserve">To make best use of this document, there are </w:t>
+      </w:r>
+      <w:r>
+        <w:t>3</w:t>
+      </w:r>
+      <w:r>
+        <w:t xml:space="preserve"> prerequisites:</w:t>
       </w:r>
     </w:p>
     <w:p>
@@ -78,25 +72,10 @@
         <w:t>reader</w:t>
       </w:r>
       <w:r>
-        <w:t xml:space="preserve"> has a GitHub Student account (see </w:t>
-      </w:r>
-      <w:r>
-        <w:fldChar w:fldCharType="begin"/>
-      </w:r>
-      <w:r>
-        <w:instrText xml:space="preserve"> REF _Ref462861775 \h </w:instrText>
-      </w:r>
-      <w:r>
-        <w:fldChar w:fldCharType="separate"/>
-      </w:r>
-      <w:r>
-        <w:t>Appendix A:  GitHub setup for Students</w:t>
-      </w:r>
-      <w:r>
-        <w:fldChar w:fldCharType="end"/>
-      </w:r>
-      <w:r>
-        <w:t xml:space="preserve">)  </w:t>
+        <w:t xml:space="preserve"> has a GitHub Student account </w:t>
+      </w:r>
+      <w:r>
+        <w:t xml:space="preserve"> </w:t>
       </w:r>
     </w:p>
     <w:p>
@@ -108,73 +87,32 @@
         </w:numPr>
       </w:pPr>
       <w:r>
-        <w:t xml:space="preserve"> </w:t>
-      </w:r>
-      <w:proofErr w:type="spellStart"/>
-      <w:r>
-        <w:t>Git</w:t>
-      </w:r>
-      <w:proofErr w:type="spellEnd"/>
-      <w:r>
-        <w:t xml:space="preserve"> for Windows is installed (</w:t>
-      </w:r>
-      <w:r>
-        <w:t xml:space="preserve">see </w:t>
-      </w:r>
-      <w:r>
-        <w:fldChar w:fldCharType="begin"/>
-      </w:r>
-      <w:r>
-        <w:instrText xml:space="preserve"> REF _Ref462861946 \h </w:instrText>
-      </w:r>
-      <w:r>
-        <w:fldChar w:fldCharType="separate"/>
-      </w:r>
-      <w:r>
-        <w:t xml:space="preserve">Appendix B:  Installing </w:t>
-      </w:r>
-      <w:proofErr w:type="spellStart"/>
-      <w:r>
-        <w:t>Git</w:t>
-      </w:r>
-      <w:proofErr w:type="spellEnd"/>
-      <w:r>
-        <w:t xml:space="preserve"> on Windows</w:t>
-      </w:r>
-      <w:r>
-        <w:fldChar w:fldCharType="end"/>
-      </w:r>
-      <w:r>
-        <w:t>)</w:t>
-      </w:r>
-    </w:p>
-    <w:p>
-      <w:r>
-        <w:t xml:space="preserve">This document covers the simplest possible </w:t>
-      </w:r>
-      <w:proofErr w:type="spellStart"/>
-      <w:r>
-        <w:t>G</w:t>
-      </w:r>
-      <w:r>
-        <w:t>it</w:t>
-      </w:r>
-      <w:proofErr w:type="spellEnd"/>
-      <w:r>
-        <w:t xml:space="preserve"> Workflow.  It does not yet cover some of the other fundamental version control concepts such as branching, merging, reverting, diffing, etc.</w:t>
-      </w:r>
-    </w:p>
-    <w:p>
-      <w:r>
-        <w:t xml:space="preserve">To practice this “pull – edit – </w:t>
-      </w:r>
-      <w:proofErr w:type="gramStart"/>
-      <w:r>
-        <w:t>add  –</w:t>
-      </w:r>
-      <w:proofErr w:type="gramEnd"/>
-      <w:r>
-        <w:t xml:space="preserve"> commit – push” workflow, a GitHub repository could be cloned into two separate folders to simulate two different users on different computers.</w:t>
+        <w:t xml:space="preserve"> Git for Windows is installed</w:t>
+      </w:r>
+    </w:p>
+    <w:p>
+      <w:pPr>
+        <w:pStyle w:val="ListParagraph"/>
+        <w:numPr>
+          <w:ilvl w:val="0"/>
+          <w:numId w:val="3"/>
+        </w:numPr>
+      </w:pPr>
+      <w:r>
+        <w:t xml:space="preserve">SourceTree is installed </w:t>
+      </w:r>
+    </w:p>
+    <w:p>
+      <w:r>
+        <w:t>This document covers the simplest possible G</w:t>
+      </w:r>
+      <w:r>
+        <w:t>it Workflow.  It does not yet cover some of the other fundamental version control concepts such as branching, merging, reverting, diffing, etc.</w:t>
+      </w:r>
+    </w:p>
+    <w:p>
+      <w:r>
+        <w:t>To practice this “pull – edit – add  – commit – push” workflow, a GitHub repository could be cloned into two separate folders to simulate two different users on different computers.</w:t>
       </w:r>
     </w:p>
     <w:sdt>
@@ -235,7 +173,7 @@
           <w:r>
             <w:fldChar w:fldCharType="separate"/>
           </w:r>
-          <w:hyperlink w:anchor="_Toc462868610" w:history="1">
+          <w:hyperlink w:anchor="_Toc492933148" w:history="1">
             <w:r>
               <w:rPr>
                 <w:rStyle w:val="Hyperlink"/>
@@ -262,7 +200,7 @@
                 <w:noProof/>
                 <w:webHidden/>
               </w:rPr>
-              <w:instrText xml:space="preserve"> PAGEREF _Toc462868610 \h </w:instrText>
+              <w:instrText xml:space="preserve"> PAGEREF _Toc492933148 \h </w:instrText>
             </w:r>
             <w:r>
               <w:rPr>
@@ -282,7 +220,7 @@
                 <w:noProof/>
                 <w:webHidden/>
               </w:rPr>
-              <w:t>1</w:t>
+              <w:t>2</w:t>
             </w:r>
             <w:r>
               <w:rPr>
@@ -304,7 +242,7 @@
               <w:noProof/>
             </w:rPr>
           </w:pPr>
-          <w:hyperlink w:anchor="_Toc462868611" w:history="1">
+          <w:hyperlink w:anchor="_Toc492933149" w:history="1">
             <w:r>
               <w:rPr>
                 <w:rStyle w:val="Hyperlink"/>
@@ -331,7 +269,7 @@
                 <w:noProof/>
                 <w:webHidden/>
               </w:rPr>
-              <w:instrText xml:space="preserve"> PAGEREF _Toc462868611 \h </w:instrText>
+              <w:instrText xml:space="preserve"> PAGEREF _Toc492933149 \h </w:instrText>
             </w:r>
             <w:r>
               <w:rPr>
@@ -351,7 +289,7 @@
                 <w:noProof/>
                 <w:webHidden/>
               </w:rPr>
-              <w:t>1</w:t>
+              <w:t>2</w:t>
             </w:r>
             <w:r>
               <w:rPr>
@@ -373,7 +311,7 @@
               <w:noProof/>
             </w:rPr>
           </w:pPr>
-          <w:hyperlink w:anchor="_Toc462868612" w:history="1">
+          <w:hyperlink w:anchor="_Toc492933150" w:history="1">
             <w:r>
               <w:rPr>
                 <w:rStyle w:val="Hyperlink"/>
@@ -400,7 +338,7 @@
                 <w:noProof/>
                 <w:webHidden/>
               </w:rPr>
-              <w:instrText xml:space="preserve"> PAGEREF _Toc462868612 \h </w:instrText>
+              <w:instrText xml:space="preserve"> PAGEREF _Toc492933150 \h </w:instrText>
             </w:r>
             <w:r>
               <w:rPr>
@@ -420,7 +358,7 @@
                 <w:noProof/>
                 <w:webHidden/>
               </w:rPr>
-              <w:t>3</w:t>
+              <w:t>4</w:t>
             </w:r>
             <w:r>
               <w:rPr>
@@ -442,7 +380,7 @@
               <w:noProof/>
             </w:rPr>
           </w:pPr>
-          <w:hyperlink w:anchor="_Toc462868613" w:history="1">
+          <w:hyperlink w:anchor="_Toc492933151" w:history="1">
             <w:r>
               <w:rPr>
                 <w:rStyle w:val="Hyperlink"/>
@@ -469,7 +407,7 @@
                 <w:noProof/>
                 <w:webHidden/>
               </w:rPr>
-              <w:instrText xml:space="preserve"> PAGEREF _Toc462868613 \h </w:instrText>
+              <w:instrText xml:space="preserve"> PAGEREF _Toc492933151 \h </w:instrText>
             </w:r>
             <w:r>
               <w:rPr>
@@ -489,7 +427,7 @@
                 <w:noProof/>
                 <w:webHidden/>
               </w:rPr>
-              <w:t>4</w:t>
+              <w:t>5</w:t>
             </w:r>
             <w:r>
               <w:rPr>
@@ -511,13 +449,13 @@
               <w:noProof/>
             </w:rPr>
           </w:pPr>
-          <w:hyperlink w:anchor="_Toc462868614" w:history="1">
+          <w:hyperlink w:anchor="_Toc492933152" w:history="1">
             <w:r>
               <w:rPr>
                 <w:rStyle w:val="Hyperlink"/>
                 <w:noProof/>
               </w:rPr>
-              <w:t>Pull changes from remote repository to local repository</w:t>
+              <w:t>Stage, commit, push</w:t>
             </w:r>
             <w:r>
               <w:rPr>
@@ -538,7 +476,7 @@
                 <w:noProof/>
                 <w:webHidden/>
               </w:rPr>
-              <w:instrText xml:space="preserve"> PAGEREF _Toc462868614 \h </w:instrText>
+              <w:instrText xml:space="preserve"> PAGEREF _Toc492933152 \h </w:instrText>
             </w:r>
             <w:r>
               <w:rPr>
@@ -558,7 +496,7 @@
                 <w:noProof/>
                 <w:webHidden/>
               </w:rPr>
-              <w:t>5</w:t>
+              <w:t>7</w:t>
             </w:r>
             <w:r>
               <w:rPr>
@@ -580,13 +518,13 @@
               <w:noProof/>
             </w:rPr>
           </w:pPr>
-          <w:hyperlink w:anchor="_Toc462868615" w:history="1">
+          <w:hyperlink w:anchor="_Toc492933153" w:history="1">
             <w:r>
               <w:rPr>
                 <w:rStyle w:val="Hyperlink"/>
                 <w:noProof/>
               </w:rPr>
-              <w:t>Add and Commit new/updated files to the local repository</w:t>
+              <w:t>Pull changes from remote repository to local repository</w:t>
             </w:r>
             <w:r>
               <w:rPr>
@@ -607,7 +545,7 @@
                 <w:noProof/>
                 <w:webHidden/>
               </w:rPr>
-              <w:instrText xml:space="preserve"> PAGEREF _Toc462868615 \h </w:instrText>
+              <w:instrText xml:space="preserve"> PAGEREF _Toc492933153 \h </w:instrText>
             </w:r>
             <w:r>
               <w:rPr>
@@ -627,214 +565,7 @@
                 <w:noProof/>
                 <w:webHidden/>
               </w:rPr>
-              <w:t>6</w:t>
-            </w:r>
-            <w:r>
-              <w:rPr>
-                <w:noProof/>
-                <w:webHidden/>
-              </w:rPr>
-              <w:fldChar w:fldCharType="end"/>
-            </w:r>
-          </w:hyperlink>
-        </w:p>
-        <w:p>
-          <w:pPr>
-            <w:pStyle w:val="TOC1"/>
-            <w:tabs>
-              <w:tab w:val="right" w:leader="dot" w:pos="9350"/>
-            </w:tabs>
-            <w:rPr>
-              <w:rFonts w:eastAsiaTheme="minorEastAsia"/>
-              <w:noProof/>
-            </w:rPr>
-          </w:pPr>
-          <w:hyperlink w:anchor="_Toc462868616" w:history="1">
-            <w:r>
-              <w:rPr>
-                <w:rStyle w:val="Hyperlink"/>
-                <w:noProof/>
-              </w:rPr>
-              <w:t>Push changes in local repository to remote repository (GitHub)</w:t>
-            </w:r>
-            <w:r>
-              <w:rPr>
-                <w:noProof/>
-                <w:webHidden/>
-              </w:rPr>
-              <w:tab/>
-            </w:r>
-            <w:r>
-              <w:rPr>
-                <w:noProof/>
-                <w:webHidden/>
-              </w:rPr>
-              <w:fldChar w:fldCharType="begin"/>
-            </w:r>
-            <w:r>
-              <w:rPr>
-                <w:noProof/>
-                <w:webHidden/>
-              </w:rPr>
-              <w:instrText xml:space="preserve"> PAGEREF _Toc462868616 \h </w:instrText>
-            </w:r>
-            <w:r>
-              <w:rPr>
-                <w:noProof/>
-                <w:webHidden/>
-              </w:rPr>
-            </w:r>
-            <w:r>
-              <w:rPr>
-                <w:noProof/>
-                <w:webHidden/>
-              </w:rPr>
-              <w:fldChar w:fldCharType="separate"/>
-            </w:r>
-            <w:r>
-              <w:rPr>
-                <w:noProof/>
-                <w:webHidden/>
-              </w:rPr>
-              <w:t>7</w:t>
-            </w:r>
-            <w:r>
-              <w:rPr>
-                <w:noProof/>
-                <w:webHidden/>
-              </w:rPr>
-              <w:fldChar w:fldCharType="end"/>
-            </w:r>
-          </w:hyperlink>
-        </w:p>
-        <w:p>
-          <w:pPr>
-            <w:pStyle w:val="TOC1"/>
-            <w:tabs>
-              <w:tab w:val="right" w:leader="dot" w:pos="9350"/>
-            </w:tabs>
-            <w:rPr>
-              <w:rFonts w:eastAsiaTheme="minorEastAsia"/>
-              <w:noProof/>
-            </w:rPr>
-          </w:pPr>
-          <w:hyperlink w:anchor="_Toc462868617" w:history="1">
-            <w:r>
-              <w:rPr>
-                <w:rStyle w:val="Hyperlink"/>
-                <w:noProof/>
-              </w:rPr>
-              <w:t>Appendix A:  GitHub setup for Students</w:t>
-            </w:r>
-            <w:r>
-              <w:rPr>
-                <w:noProof/>
-                <w:webHidden/>
-              </w:rPr>
-              <w:tab/>
-            </w:r>
-            <w:r>
-              <w:rPr>
-                <w:noProof/>
-                <w:webHidden/>
-              </w:rPr>
-              <w:fldChar w:fldCharType="begin"/>
-            </w:r>
-            <w:r>
-              <w:rPr>
-                <w:noProof/>
-                <w:webHidden/>
-              </w:rPr>
-              <w:instrText xml:space="preserve"> PAGEREF _Toc462868617 \h </w:instrText>
-            </w:r>
-            <w:r>
-              <w:rPr>
-                <w:noProof/>
-                <w:webHidden/>
-              </w:rPr>
-            </w:r>
-            <w:r>
-              <w:rPr>
-                <w:noProof/>
-                <w:webHidden/>
-              </w:rPr>
-              <w:fldChar w:fldCharType="separate"/>
-            </w:r>
-            <w:r>
-              <w:rPr>
-                <w:noProof/>
-                <w:webHidden/>
-              </w:rPr>
-              <w:t>9</w:t>
-            </w:r>
-            <w:r>
-              <w:rPr>
-                <w:noProof/>
-                <w:webHidden/>
-              </w:rPr>
-              <w:fldChar w:fldCharType="end"/>
-            </w:r>
-          </w:hyperlink>
-        </w:p>
-        <w:p>
-          <w:pPr>
-            <w:pStyle w:val="TOC1"/>
-            <w:tabs>
-              <w:tab w:val="right" w:leader="dot" w:pos="9350"/>
-            </w:tabs>
-            <w:rPr>
-              <w:rFonts w:eastAsiaTheme="minorEastAsia"/>
-              <w:noProof/>
-            </w:rPr>
-          </w:pPr>
-          <w:hyperlink w:anchor="_Toc462868618" w:history="1">
-            <w:r>
-              <w:rPr>
-                <w:rStyle w:val="Hyperlink"/>
-                <w:noProof/>
-              </w:rPr>
-              <w:t>Appendix B:  Installing Git on Windows</w:t>
-            </w:r>
-            <w:r>
-              <w:rPr>
-                <w:noProof/>
-                <w:webHidden/>
-              </w:rPr>
-              <w:tab/>
-            </w:r>
-            <w:r>
-              <w:rPr>
-                <w:noProof/>
-                <w:webHidden/>
-              </w:rPr>
-              <w:fldChar w:fldCharType="begin"/>
-            </w:r>
-            <w:r>
-              <w:rPr>
-                <w:noProof/>
-                <w:webHidden/>
-              </w:rPr>
-              <w:instrText xml:space="preserve"> PAGEREF _Toc462868618 \h </w:instrText>
-            </w:r>
-            <w:r>
-              <w:rPr>
-                <w:noProof/>
-                <w:webHidden/>
-              </w:rPr>
-            </w:r>
-            <w:r>
-              <w:rPr>
-                <w:noProof/>
-                <w:webHidden/>
-              </w:rPr>
-              <w:fldChar w:fldCharType="separate"/>
-            </w:r>
-            <w:r>
-              <w:rPr>
-                <w:noProof/>
-                <w:webHidden/>
-              </w:rPr>
-              <w:t>10</w:t>
+              <w:t>8</w:t>
             </w:r>
             <w:r>
               <w:rPr>
@@ -876,34 +607,16 @@
       <w:pPr>
         <w:pStyle w:val="Heading1"/>
       </w:pPr>
-      <w:bookmarkStart w:id="0" w:name="_Toc462868610"/>
+      <w:bookmarkStart w:id="0" w:name="_Toc492933148"/>
       <w:r>
         <w:lastRenderedPageBreak/>
-        <w:t xml:space="preserve">What is </w:t>
-      </w:r>
-      <w:proofErr w:type="spellStart"/>
-      <w:r>
-        <w:t>Git</w:t>
+        <w:t>What is Git</w:t>
       </w:r>
       <w:bookmarkEnd w:id="0"/>
-      <w:proofErr w:type="spellEnd"/>
-    </w:p>
-    <w:p>
-      <w:proofErr w:type="spellStart"/>
-      <w:r>
-        <w:t>Git</w:t>
-      </w:r>
-      <w:proofErr w:type="spellEnd"/>
-      <w:r>
-        <w:t xml:space="preserve"> is a version control system.  The </w:t>
-      </w:r>
-      <w:proofErr w:type="spellStart"/>
-      <w:r>
-        <w:t>Git</w:t>
-      </w:r>
-      <w:proofErr w:type="spellEnd"/>
-      <w:r>
-        <w:t xml:space="preserve"> version control system has two main parts:</w:t>
+    </w:p>
+    <w:p>
+      <w:r>
+        <w:t>Git is a version control system.  The Git version control system has two main parts:</w:t>
       </w:r>
     </w:p>
     <w:p>
@@ -915,18 +628,10 @@
         </w:numPr>
       </w:pPr>
       <w:r>
-        <w:t xml:space="preserve">A repository </w:t>
-      </w:r>
-      <w:proofErr w:type="gramStart"/>
-      <w:r>
-        <w:t xml:space="preserve">– </w:t>
-      </w:r>
-      <w:r>
-        <w:t xml:space="preserve"> to</w:t>
-      </w:r>
-      <w:proofErr w:type="gramEnd"/>
-      <w:r>
-        <w:t xml:space="preserve"> store a set of files and the history of changes made to those files.</w:t>
+        <w:t xml:space="preserve">A repository – </w:t>
+      </w:r>
+      <w:r>
+        <w:t xml:space="preserve"> to store a set of files and the history of changes made to those files.</w:t>
       </w:r>
     </w:p>
     <w:p>
@@ -938,73 +643,29 @@
         </w:numPr>
       </w:pPr>
       <w:r>
-        <w:t xml:space="preserve">A </w:t>
-      </w:r>
-      <w:proofErr w:type="spellStart"/>
-      <w:r>
-        <w:t>Git</w:t>
-      </w:r>
-      <w:proofErr w:type="spellEnd"/>
-      <w:r>
-        <w:t xml:space="preserve"> client – a software that interacts with the repository</w:t>
-      </w:r>
-    </w:p>
-    <w:p>
-      <w:r>
-        <w:t xml:space="preserve">A local </w:t>
-      </w:r>
-      <w:proofErr w:type="spellStart"/>
-      <w:r>
-        <w:t>Git</w:t>
-      </w:r>
-      <w:proofErr w:type="spellEnd"/>
-      <w:r>
-        <w:t xml:space="preserve"> repository is a set of files in a .</w:t>
-      </w:r>
-      <w:proofErr w:type="spellStart"/>
-      <w:r>
-        <w:t>git</w:t>
-      </w:r>
-      <w:proofErr w:type="spellEnd"/>
-      <w:r>
-        <w:t xml:space="preserve"> sub-folder that keeps “snapshots” of the parent folder’s files and folders through time.  The .</w:t>
-      </w:r>
-      <w:proofErr w:type="spellStart"/>
-      <w:r>
-        <w:t>git</w:t>
-      </w:r>
-      <w:proofErr w:type="spellEnd"/>
-      <w:r>
-        <w:t xml:space="preserve"> folder’s parent folder is called a “working folder/directory” or “working copy”.  </w:t>
-      </w:r>
-    </w:p>
-    <w:p>
-      <w:r>
-        <w:t xml:space="preserve">GitHub is a web-based </w:t>
-      </w:r>
-      <w:proofErr w:type="spellStart"/>
-      <w:r>
-        <w:t>Git</w:t>
-      </w:r>
-      <w:proofErr w:type="spellEnd"/>
-      <w:r>
-        <w:t xml:space="preserve"> repository that stores the same set of files as the local </w:t>
-      </w:r>
-      <w:proofErr w:type="spellStart"/>
-      <w:r>
-        <w:t>Git</w:t>
-      </w:r>
-      <w:proofErr w:type="spellEnd"/>
-      <w:r>
-        <w:t xml:space="preserve"> repository.  Changes to the local or remote repositories can be synchronized using </w:t>
-      </w:r>
-      <w:proofErr w:type="spellStart"/>
-      <w:r>
-        <w:t>Git</w:t>
-      </w:r>
-      <w:proofErr w:type="spellEnd"/>
-      <w:r>
-        <w:t xml:space="preserve"> client software.</w:t>
+        <w:t>A Git client – a software that interacts with the repository</w:t>
+      </w:r>
+    </w:p>
+    <w:p>
+      <w:r>
+        <w:t xml:space="preserve">A local Git repository is a set of files in a .git sub-folder that keeps “snapshots” of the parent folder’s files and folders through time.  The .git folder’s parent folder is called a “working </w:t>
+      </w:r>
+      <w:r>
+        <w:t>directory</w:t>
+      </w:r>
+      <w:r>
+        <w:t>/</w:t>
+      </w:r>
+      <w:r>
+        <w:t>tree</w:t>
+      </w:r>
+      <w:r>
+        <w:t xml:space="preserve">” or “working copy”.  </w:t>
+      </w:r>
+    </w:p>
+    <w:p>
+      <w:r>
+        <w:t>GitHub is a web-based Git repository that stores the same set of files as the local Git repository.  Changes to the local or remote repositories can be synchronized using Git client software.</w:t>
       </w:r>
     </w:p>
     <w:p>
@@ -1178,7 +839,7 @@
       <w:pPr>
         <w:pStyle w:val="Heading1"/>
       </w:pPr>
-      <w:bookmarkStart w:id="1" w:name="_Toc462868611"/>
+      <w:bookmarkStart w:id="1" w:name="_Toc492933149"/>
       <w:r>
         <w:t>Create a new repository in GitHub</w:t>
       </w:r>
@@ -1261,15 +922,7 @@
         </w:numPr>
       </w:pPr>
       <w:r>
-        <w:t>For Repository name, use the pattern “course-</w:t>
-      </w:r>
-      <w:proofErr w:type="spellStart"/>
-      <w:r>
-        <w:t>dayN</w:t>
-      </w:r>
-      <w:proofErr w:type="spellEnd"/>
-      <w:r>
-        <w:t>”  (e.g. gis4107-day03)</w:t>
+        <w:t>For Repository name, use the pattern “course-dayN”  (e.g. gis4107-day03)</w:t>
       </w:r>
     </w:p>
     <w:p>
@@ -1306,10 +959,10 @@
           <w:noProof/>
         </w:rPr>
         <w:drawing>
-          <wp:inline distT="0" distB="0" distL="0" distR="0" wp14:anchorId="1D510C46" wp14:editId="2E544E45">
-            <wp:extent cx="5943600" cy="4772660"/>
-            <wp:effectExtent l="0" t="0" r="0" b="8890"/>
-            <wp:docPr id="14" name="Picture 14"/>
+          <wp:inline distT="0" distB="0" distL="0" distR="0" wp14:anchorId="4DC08D6F" wp14:editId="3E02AC36">
+            <wp:extent cx="5943600" cy="4478655"/>
+            <wp:effectExtent l="0" t="0" r="0" b="0"/>
+            <wp:docPr id="2" name="Picture 2"/>
             <wp:cNvGraphicFramePr>
               <a:graphicFrameLocks xmlns:a="http://schemas.openxmlformats.org/drawingml/2006/main" noChangeAspect="1"/>
             </wp:cNvGraphicFramePr>
@@ -1329,7 +982,7 @@
                   <pic:spPr>
                     <a:xfrm>
                       <a:off x="0" y="0"/>
-                      <a:ext cx="5943600" cy="4772660"/>
+                      <a:ext cx="5943600" cy="4478655"/>
                     </a:xfrm>
                     <a:prstGeom prst="rect">
                       <a:avLst/>
@@ -1342,17 +995,20 @@
         </w:drawing>
       </w:r>
     </w:p>
-    <w:p>
-      <w:r>
-        <w:rPr>
-          <w:noProof/>
-        </w:rPr>
+    <w:p/>
+    <w:p>
+      <w:r>
+        <w:t>This creates the new repository shown below.</w:t>
+      </w:r>
+    </w:p>
+    <w:p>
+      <w:r>
         <w:lastRenderedPageBreak/>
         <w:drawing>
-          <wp:inline distT="0" distB="0" distL="0" distR="0" wp14:anchorId="68D01A32" wp14:editId="1CA11DA6">
-            <wp:extent cx="5943600" cy="2796540"/>
-            <wp:effectExtent l="0" t="0" r="0" b="3810"/>
-            <wp:docPr id="16" name="Picture 16"/>
+          <wp:inline distT="0" distB="0" distL="0" distR="0" wp14:anchorId="42554209" wp14:editId="5BD33846">
+            <wp:extent cx="5943600" cy="3643630"/>
+            <wp:effectExtent l="0" t="0" r="0" b="0"/>
+            <wp:docPr id="2052" name="Picture 4"/>
             <wp:cNvGraphicFramePr>
               <a:graphicFrameLocks xmlns:a="http://schemas.openxmlformats.org/drawingml/2006/main" noChangeAspect="1"/>
             </wp:cNvGraphicFramePr>
@@ -1360,92 +1016,13 @@
               <a:graphicData uri="http://schemas.openxmlformats.org/drawingml/2006/picture">
                 <pic:pic xmlns:pic="http://schemas.openxmlformats.org/drawingml/2006/picture">
                   <pic:nvPicPr>
-                    <pic:cNvPr id="0" name=""/>
-                    <pic:cNvPicPr/>
-                  </pic:nvPicPr>
-                  <pic:blipFill>
-                    <a:blip r:embed="rId14"/>
-                    <a:stretch>
-                      <a:fillRect/>
-                    </a:stretch>
-                  </pic:blipFill>
-                  <pic:spPr>
-                    <a:xfrm>
-                      <a:off x="0" y="0"/>
-                      <a:ext cx="5943600" cy="2796540"/>
-                    </a:xfrm>
-                    <a:prstGeom prst="rect">
-                      <a:avLst/>
-                    </a:prstGeom>
-                  </pic:spPr>
-                </pic:pic>
-              </a:graphicData>
-            </a:graphic>
-          </wp:inline>
-        </w:drawing>
-      </w:r>
-    </w:p>
-    <w:p>
-      <w:pPr>
-        <w:pStyle w:val="Heading1"/>
-      </w:pPr>
-      <w:bookmarkStart w:id="2" w:name="_Toc462868612"/>
-      <w:r>
-        <w:t>Add Collaborators</w:t>
-      </w:r>
-      <w:bookmarkEnd w:id="2"/>
-    </w:p>
-    <w:p>
-      <w:r>
-        <w:t xml:space="preserve">You have now successfully created a Private repository and it will be the active repository.  Add </w:t>
-      </w:r>
-      <w:proofErr w:type="spellStart"/>
-      <w:r>
-        <w:t>viljoed</w:t>
-      </w:r>
-      <w:proofErr w:type="spellEnd"/>
-      <w:r>
-        <w:t xml:space="preserve"> and your partner as collaborators as follows:</w:t>
-      </w:r>
-    </w:p>
-    <w:p>
-      <w:r>
-        <w:t xml:space="preserve"> Select </w:t>
-      </w:r>
-      <w:proofErr w:type="gramStart"/>
-      <w:r>
-        <w:t>New</w:t>
-      </w:r>
-      <w:proofErr w:type="gramEnd"/>
-      <w:r>
-        <w:t xml:space="preserve"> collaborator …</w:t>
-      </w:r>
-    </w:p>
-    <w:p/>
-    <w:p>
-      <w:r>
-        <w:rPr>
-          <w:noProof/>
-        </w:rPr>
-        <w:drawing>
-          <wp:inline distT="0" distB="0" distL="0" distR="0" wp14:anchorId="1E0F491C" wp14:editId="4B7476B6">
-            <wp:extent cx="6762750" cy="1752600"/>
-            <wp:effectExtent l="0" t="0" r="0" b="0"/>
-            <wp:docPr id="4" name="Picture 4" descr="cid:image005.jpg@01D212B8.420C7200"/>
-            <wp:cNvGraphicFramePr>
-              <a:graphicFrameLocks xmlns:a="http://schemas.openxmlformats.org/drawingml/2006/main" noChangeAspect="1"/>
-            </wp:cNvGraphicFramePr>
-            <a:graphic xmlns:a="http://schemas.openxmlformats.org/drawingml/2006/main">
-              <a:graphicData uri="http://schemas.openxmlformats.org/drawingml/2006/picture">
-                <pic:pic xmlns:pic="http://schemas.openxmlformats.org/drawingml/2006/picture">
-                  <pic:nvPicPr>
-                    <pic:cNvPr id="0" name="Picture 5" descr="cid:image005.jpg@01D212B8.420C7200"/>
+                    <pic:cNvPr id="2052" name="Picture 4"/>
                     <pic:cNvPicPr>
                       <a:picLocks noChangeAspect="1" noChangeArrowheads="1"/>
                     </pic:cNvPicPr>
                   </pic:nvPicPr>
                   <pic:blipFill>
-                    <a:blip r:embed="rId15" r:link="rId16">
+                    <a:blip r:embed="rId14">
                       <a:extLst>
                         <a:ext uri="{28A0092B-C50C-407E-A947-70E740481C1C}">
                           <a14:useLocalDpi xmlns:a14="http://schemas.microsoft.com/office/drawing/2010/main" val="0"/>
@@ -1460,7 +1037,7 @@
                   <pic:spPr bwMode="auto">
                     <a:xfrm>
                       <a:off x="0" y="0"/>
-                      <a:ext cx="6762750" cy="1752600"/>
+                      <a:ext cx="5943600" cy="3643630"/>
                     </a:xfrm>
                     <a:prstGeom prst="rect">
                       <a:avLst/>
@@ -1469,6 +1046,69 @@
                     <a:ln>
                       <a:noFill/>
                     </a:ln>
+                    <a:extLst/>
+                  </pic:spPr>
+                </pic:pic>
+              </a:graphicData>
+            </a:graphic>
+          </wp:inline>
+        </w:drawing>
+      </w:r>
+    </w:p>
+    <w:p>
+      <w:pPr>
+        <w:pStyle w:val="Heading1"/>
+      </w:pPr>
+      <w:bookmarkStart w:id="2" w:name="_Toc492933150"/>
+      <w:r>
+        <w:t>Add Collaborators</w:t>
+      </w:r>
+      <w:bookmarkEnd w:id="2"/>
+    </w:p>
+    <w:p>
+      <w:r>
+        <w:t>You have now successfully created a Private repository and it will be the active repository.  Add viljoed and your partner as collaborators as follows:</w:t>
+      </w:r>
+    </w:p>
+    <w:p>
+      <w:r>
+        <w:t xml:space="preserve"> Select New collaborator …</w:t>
+      </w:r>
+    </w:p>
+    <w:p>
+      <w:r>
+        <w:rPr>
+          <w:noProof/>
+        </w:rPr>
+        <w:drawing>
+          <wp:inline distT="0" distB="0" distL="0" distR="0" wp14:anchorId="12B99876" wp14:editId="459E07ED">
+            <wp:extent cx="5943600" cy="1539875"/>
+            <wp:effectExtent l="0" t="0" r="0" b="3175"/>
+            <wp:docPr id="5" name="Picture 5"/>
+            <wp:cNvGraphicFramePr>
+              <a:graphicFrameLocks xmlns:a="http://schemas.openxmlformats.org/drawingml/2006/main" noChangeAspect="1"/>
+            </wp:cNvGraphicFramePr>
+            <a:graphic xmlns:a="http://schemas.openxmlformats.org/drawingml/2006/main">
+              <a:graphicData uri="http://schemas.openxmlformats.org/drawingml/2006/picture">
+                <pic:pic xmlns:pic="http://schemas.openxmlformats.org/drawingml/2006/picture">
+                  <pic:nvPicPr>
+                    <pic:cNvPr id="0" name=""/>
+                    <pic:cNvPicPr/>
+                  </pic:nvPicPr>
+                  <pic:blipFill>
+                    <a:blip r:embed="rId15"/>
+                    <a:stretch>
+                      <a:fillRect/>
+                    </a:stretch>
+                  </pic:blipFill>
+                  <pic:spPr>
+                    <a:xfrm>
+                      <a:off x="0" y="0"/>
+                      <a:ext cx="5943600" cy="1539875"/>
+                    </a:xfrm>
+                    <a:prstGeom prst="rect">
+                      <a:avLst/>
+                    </a:prstGeom>
                   </pic:spPr>
                 </pic:pic>
               </a:graphicData>
@@ -1505,7 +1145,7 @@
                     </pic:cNvPicPr>
                   </pic:nvPicPr>
                   <pic:blipFill>
-                    <a:blip r:embed="rId17" r:link="rId18">
+                    <a:blip r:embed="rId16" r:link="rId17">
                       <a:extLst>
                         <a:ext uri="{28A0092B-C50C-407E-A947-70E740481C1C}">
                           <a14:useLocalDpi xmlns:a14="http://schemas.microsoft.com/office/drawing/2010/main" val="0"/>
@@ -1539,71 +1179,37 @@
     </w:p>
     <w:p>
       <w:r>
+        <w:lastRenderedPageBreak/>
         <w:t>Search / select / add other collaborators</w:t>
       </w:r>
+      <w:r>
+        <w:t xml:space="preserve"> (e.g. your partner)</w:t>
+      </w:r>
     </w:p>
     <w:p>
       <w:pPr>
         <w:pStyle w:val="Heading1"/>
       </w:pPr>
-      <w:bookmarkStart w:id="3" w:name="_Toc462868613"/>
-      <w:r>
-        <w:lastRenderedPageBreak/>
+      <w:bookmarkStart w:id="3" w:name="_Toc492933151"/>
+      <w:r>
         <w:t>Clone the GitHub repository to a local repository</w:t>
       </w:r>
       <w:bookmarkEnd w:id="3"/>
     </w:p>
     <w:p>
       <w:r>
-        <w:t>A local repository will be created as a .</w:t>
-      </w:r>
-      <w:proofErr w:type="spellStart"/>
-      <w:r>
-        <w:t>git</w:t>
-      </w:r>
-      <w:proofErr w:type="spellEnd"/>
-      <w:r>
-        <w:t xml:space="preserve"> hidden folder in a folder of your choosing.  </w:t>
-      </w:r>
-      <w:proofErr w:type="gramStart"/>
-      <w:r>
-        <w:t xml:space="preserve">In this example, </w:t>
-      </w:r>
-      <w:r>
-        <w:t>E:\acgis\gis4107\day03\lab</w:t>
-      </w:r>
-      <w:r>
-        <w:t>.</w:t>
-      </w:r>
-      <w:proofErr w:type="gramEnd"/>
-      <w:r>
-        <w:t xml:space="preserve">  Right-click on </w:t>
-      </w:r>
-      <w:r>
-        <w:t>its parent</w:t>
-      </w:r>
-      <w:r>
-        <w:t xml:space="preserve"> folder</w:t>
-      </w:r>
-      <w:r>
-        <w:t xml:space="preserve"> (i.e. </w:t>
-      </w:r>
-      <w:r>
-        <w:t>E:\acgis\gis4107\day03</w:t>
-      </w:r>
-      <w:r>
-        <w:t>)</w:t>
-      </w:r>
-      <w:r>
-        <w:t xml:space="preserve"> and select </w:t>
-      </w:r>
-      <w:proofErr w:type="spellStart"/>
-      <w:r>
-        <w:t>Git</w:t>
-      </w:r>
-      <w:proofErr w:type="spellEnd"/>
-      <w:r>
-        <w:t xml:space="preserve"> Bash …</w:t>
+        <w:t xml:space="preserve">A local repository will be created as a .git hidden folder in a folder of your choosing.  In this example, </w:t>
+      </w:r>
+      <w:r>
+        <w:t>E:\acgis\gis4107_Intro2Prog\day02\lab</w:t>
+      </w:r>
+      <w:r>
+        <w:t xml:space="preserve">.  </w:t>
+      </w:r>
+    </w:p>
+    <w:p>
+      <w:r>
+        <w:t>In GitHub, copy the URL for the repository you created above</w:t>
       </w:r>
     </w:p>
     <w:p>
@@ -1612,10 +1218,65 @@
           <w:noProof/>
         </w:rPr>
         <w:drawing>
-          <wp:inline distT="0" distB="0" distL="0" distR="0" wp14:anchorId="06EA6495" wp14:editId="3F4E4048">
-            <wp:extent cx="3980953" cy="1961905"/>
-            <wp:effectExtent l="0" t="0" r="635" b="635"/>
-            <wp:docPr id="6" name="Picture 6"/>
+          <wp:inline distT="0" distB="0" distL="0" distR="0" wp14:anchorId="54EF90BE" wp14:editId="18ED0826">
+            <wp:extent cx="4257675" cy="2562225"/>
+            <wp:effectExtent l="76200" t="76200" r="85725" b="85725"/>
+            <wp:docPr id="7" name="Picture 7"/>
+            <wp:cNvGraphicFramePr>
+              <a:graphicFrameLocks xmlns:a="http://schemas.openxmlformats.org/drawingml/2006/main" noChangeAspect="1"/>
+            </wp:cNvGraphicFramePr>
+            <a:graphic xmlns:a="http://schemas.openxmlformats.org/drawingml/2006/main">
+              <a:graphicData uri="http://schemas.openxmlformats.org/drawingml/2006/picture">
+                <pic:pic xmlns:pic="http://schemas.openxmlformats.org/drawingml/2006/picture">
+                  <pic:nvPicPr>
+                    <pic:cNvPr id="0" name=""/>
+                    <pic:cNvPicPr/>
+                  </pic:nvPicPr>
+                  <pic:blipFill>
+                    <a:blip r:embed="rId18"/>
+                    <a:stretch>
+                      <a:fillRect/>
+                    </a:stretch>
+                  </pic:blipFill>
+                  <pic:spPr>
+                    <a:xfrm>
+                      <a:off x="0" y="0"/>
+                      <a:ext cx="4257675" cy="2562225"/>
+                    </a:xfrm>
+                    <a:prstGeom prst="rect">
+                      <a:avLst/>
+                    </a:prstGeom>
+                    <a:effectLst>
+                      <a:glow rad="63500">
+                        <a:schemeClr val="accent1">
+                          <a:satMod val="175000"/>
+                          <a:alpha val="40000"/>
+                        </a:schemeClr>
+                      </a:glow>
+                    </a:effectLst>
+                  </pic:spPr>
+                </pic:pic>
+              </a:graphicData>
+            </a:graphic>
+          </wp:inline>
+        </w:drawing>
+      </w:r>
+    </w:p>
+    <w:p>
+      <w:r>
+        <w:t>In SourceTree, click the Clone button</w:t>
+      </w:r>
+    </w:p>
+    <w:p>
+      <w:r>
+        <w:rPr>
+          <w:noProof/>
+        </w:rPr>
+        <w:drawing>
+          <wp:inline distT="0" distB="0" distL="0" distR="0" wp14:anchorId="5F6B3175" wp14:editId="2E554616">
+            <wp:extent cx="2895600" cy="1219200"/>
+            <wp:effectExtent l="76200" t="76200" r="76200" b="76200"/>
+            <wp:docPr id="8" name="Picture 8"/>
             <wp:cNvGraphicFramePr>
               <a:graphicFrameLocks xmlns:a="http://schemas.openxmlformats.org/drawingml/2006/main" noChangeAspect="1"/>
             </wp:cNvGraphicFramePr>
@@ -1635,11 +1296,19 @@
                   <pic:spPr>
                     <a:xfrm>
                       <a:off x="0" y="0"/>
-                      <a:ext cx="3980953" cy="1961905"/>
+                      <a:ext cx="2895600" cy="1219200"/>
                     </a:xfrm>
                     <a:prstGeom prst="rect">
                       <a:avLst/>
                     </a:prstGeom>
+                    <a:effectLst>
+                      <a:glow rad="63500">
+                        <a:schemeClr val="accent1">
+                          <a:satMod val="175000"/>
+                          <a:alpha val="40000"/>
+                        </a:schemeClr>
+                      </a:glow>
+                    </a:effectLst>
                   </pic:spPr>
                 </pic:pic>
               </a:graphicData>
@@ -1650,15 +1319,7 @@
     </w:p>
     <w:p>
       <w:r>
-        <w:t xml:space="preserve">This will open the </w:t>
-      </w:r>
-      <w:proofErr w:type="spellStart"/>
-      <w:r>
-        <w:t>Git</w:t>
-      </w:r>
-      <w:proofErr w:type="spellEnd"/>
-      <w:r>
-        <w:t xml:space="preserve"> Bash shell …</w:t>
+        <w:t>Fill out the Clone dialog and click Clone</w:t>
       </w:r>
     </w:p>
     <w:p>
@@ -1666,11 +1327,12 @@
         <w:rPr>
           <w:noProof/>
         </w:rPr>
+        <w:lastRenderedPageBreak/>
         <w:drawing>
-          <wp:inline distT="0" distB="0" distL="0" distR="0" wp14:anchorId="7B911BF0" wp14:editId="0B869AD7">
-            <wp:extent cx="5733334" cy="885714"/>
-            <wp:effectExtent l="0" t="0" r="1270" b="0"/>
-            <wp:docPr id="21" name="Picture 21"/>
+          <wp:inline distT="0" distB="0" distL="0" distR="0" wp14:anchorId="09122989" wp14:editId="2F2EACF4">
+            <wp:extent cx="5943600" cy="3915410"/>
+            <wp:effectExtent l="76200" t="76200" r="76200" b="85090"/>
+            <wp:docPr id="9" name="Picture 9"/>
             <wp:cNvGraphicFramePr>
               <a:graphicFrameLocks xmlns:a="http://schemas.openxmlformats.org/drawingml/2006/main" noChangeAspect="1"/>
             </wp:cNvGraphicFramePr>
@@ -1690,11 +1352,19 @@
                   <pic:spPr>
                     <a:xfrm>
                       <a:off x="0" y="0"/>
-                      <a:ext cx="5733334" cy="885714"/>
+                      <a:ext cx="5943600" cy="3915410"/>
                     </a:xfrm>
                     <a:prstGeom prst="rect">
                       <a:avLst/>
                     </a:prstGeom>
+                    <a:effectLst>
+                      <a:glow rad="63500">
+                        <a:schemeClr val="accent1">
+                          <a:satMod val="175000"/>
+                          <a:alpha val="40000"/>
+                        </a:schemeClr>
+                      </a:glow>
+                    </a:effectLst>
                   </pic:spPr>
                 </pic:pic>
               </a:graphicData>
@@ -1705,28 +1375,22 @@
     </w:p>
     <w:p>
       <w:r>
-        <w:t>In GitHub,</w:t>
-      </w:r>
-      <w:r>
-        <w:t xml:space="preserve"> </w:t>
-      </w:r>
-      <w:r>
-        <w:t>copy the GitHub URL by clicking Clone or Download and then clicking Copy to clipboard.</w:t>
-      </w:r>
-    </w:p>
-    <w:p>
-      <w:r>
-        <w:t xml:space="preserve"> </w:t>
-      </w:r>
+        <w:t xml:space="preserve">The Git repository is now cloned in </w:t>
+      </w:r>
+      <w:r>
+        <w:t>E:\acgis\gis4107_Intro2Prog\day02\lab</w:t>
+      </w:r>
+    </w:p>
+    <w:p>
       <w:r>
         <w:rPr>
           <w:noProof/>
         </w:rPr>
         <w:drawing>
-          <wp:inline distT="0" distB="0" distL="0" distR="0" wp14:anchorId="6FC2BA07" wp14:editId="4BE0728D">
-            <wp:extent cx="4314825" cy="2419350"/>
-            <wp:effectExtent l="0" t="0" r="9525" b="0"/>
-            <wp:docPr id="15" name="Picture 15"/>
+          <wp:inline distT="0" distB="0" distL="0" distR="0" wp14:anchorId="2AE7C547" wp14:editId="328CFDBA">
+            <wp:extent cx="981075" cy="1123950"/>
+            <wp:effectExtent l="76200" t="76200" r="85725" b="76200"/>
+            <wp:docPr id="10" name="Picture 10"/>
             <wp:cNvGraphicFramePr>
               <a:graphicFrameLocks xmlns:a="http://schemas.openxmlformats.org/drawingml/2006/main" noChangeAspect="1"/>
             </wp:cNvGraphicFramePr>
@@ -1746,11 +1410,19 @@
                   <pic:spPr>
                     <a:xfrm>
                       <a:off x="0" y="0"/>
-                      <a:ext cx="4314825" cy="2419350"/>
+                      <a:ext cx="981075" cy="1123950"/>
                     </a:xfrm>
                     <a:prstGeom prst="rect">
                       <a:avLst/>
                     </a:prstGeom>
+                    <a:effectLst>
+                      <a:glow rad="63500">
+                        <a:schemeClr val="accent1">
+                          <a:satMod val="175000"/>
+                          <a:alpha val="40000"/>
+                        </a:schemeClr>
+                      </a:glow>
+                    </a:effectLst>
                   </pic:spPr>
                 </pic:pic>
               </a:graphicData>
@@ -1761,34 +1433,7 @@
     </w:p>
     <w:p>
       <w:r>
-        <w:t xml:space="preserve">In the </w:t>
-      </w:r>
-      <w:proofErr w:type="spellStart"/>
-      <w:r>
-        <w:t>Git</w:t>
-      </w:r>
-      <w:proofErr w:type="spellEnd"/>
-      <w:r>
-        <w:t xml:space="preserve"> Bash shell, </w:t>
-      </w:r>
-      <w:r>
-        <w:t xml:space="preserve">enter </w:t>
-      </w:r>
-      <w:proofErr w:type="spellStart"/>
-      <w:r>
-        <w:t>git</w:t>
-      </w:r>
-      <w:proofErr w:type="spellEnd"/>
-      <w:r>
-        <w:t xml:space="preserve"> clone in the </w:t>
-      </w:r>
-      <w:proofErr w:type="spellStart"/>
-      <w:r>
-        <w:t>Git</w:t>
-      </w:r>
-      <w:proofErr w:type="spellEnd"/>
-      <w:r>
-        <w:t xml:space="preserve"> Bash shell and then right-click and select Paste</w:t>
+        <w:t xml:space="preserve">Create a folder in this working directory (tree) for you and your partner, e.g. </w:t>
       </w:r>
     </w:p>
     <w:p>
@@ -1796,12 +1441,11 @@
         <w:rPr>
           <w:noProof/>
         </w:rPr>
-        <w:lastRenderedPageBreak/>
         <w:drawing>
-          <wp:inline distT="0" distB="0" distL="0" distR="0" wp14:anchorId="1BD49415" wp14:editId="4541A0C7">
-            <wp:extent cx="5742858" cy="2152381"/>
-            <wp:effectExtent l="0" t="0" r="0" b="635"/>
-            <wp:docPr id="12" name="Picture 12"/>
+          <wp:inline distT="0" distB="0" distL="0" distR="0" wp14:anchorId="2447B086" wp14:editId="125F6918">
+            <wp:extent cx="1200150" cy="1266825"/>
+            <wp:effectExtent l="76200" t="76200" r="76200" b="85725"/>
+            <wp:docPr id="11" name="Picture 11"/>
             <wp:cNvGraphicFramePr>
               <a:graphicFrameLocks xmlns:a="http://schemas.openxmlformats.org/drawingml/2006/main" noChangeAspect="1"/>
             </wp:cNvGraphicFramePr>
@@ -1821,11 +1465,19 @@
                   <pic:spPr>
                     <a:xfrm>
                       <a:off x="0" y="0"/>
-                      <a:ext cx="5742858" cy="2152381"/>
+                      <a:ext cx="1200150" cy="1266825"/>
                     </a:xfrm>
                     <a:prstGeom prst="rect">
                       <a:avLst/>
                     </a:prstGeom>
+                    <a:effectLst>
+                      <a:glow rad="63500">
+                        <a:schemeClr val="accent1">
+                          <a:satMod val="175000"/>
+                          <a:alpha val="40000"/>
+                        </a:schemeClr>
+                      </a:glow>
+                    </a:effectLst>
                   </pic:spPr>
                 </pic:pic>
               </a:graphicData>
@@ -1833,11 +1485,11 @@
           </wp:inline>
         </w:drawing>
       </w:r>
-      <w:r>
-        <w:t xml:space="preserve"> </w:t>
-      </w:r>
-      <w:r>
-        <w:t>Then enter “lab” as the target folder and press Enter</w:t>
+    </w:p>
+    <w:p>
+      <w:r>
+        <w:lastRenderedPageBreak/>
+        <w:t>Where UserAandUserB will be replaced with the first and last initial of you and your partner.  This folder will need a file before you stage, commit, and push to GitHub, e.g.</w:t>
       </w:r>
     </w:p>
     <w:p>
@@ -1846,10 +1498,10 @@
           <w:noProof/>
         </w:rPr>
         <w:drawing>
-          <wp:inline distT="0" distB="0" distL="0" distR="0" wp14:anchorId="2E15C3C9" wp14:editId="13E9C7AA">
-            <wp:extent cx="5733334" cy="1666667"/>
-            <wp:effectExtent l="0" t="0" r="1270" b="0"/>
-            <wp:docPr id="22" name="Picture 22"/>
+          <wp:inline distT="0" distB="0" distL="0" distR="0" wp14:anchorId="607491F7" wp14:editId="6104C225">
+            <wp:extent cx="1857375" cy="876300"/>
+            <wp:effectExtent l="76200" t="76200" r="85725" b="76200"/>
+            <wp:docPr id="17" name="Picture 17"/>
             <wp:cNvGraphicFramePr>
               <a:graphicFrameLocks xmlns:a="http://schemas.openxmlformats.org/drawingml/2006/main" noChangeAspect="1"/>
             </wp:cNvGraphicFramePr>
@@ -1869,11 +1521,19 @@
                   <pic:spPr>
                     <a:xfrm>
                       <a:off x="0" y="0"/>
-                      <a:ext cx="5733334" cy="1666667"/>
+                      <a:ext cx="1857375" cy="876300"/>
                     </a:xfrm>
                     <a:prstGeom prst="rect">
                       <a:avLst/>
                     </a:prstGeom>
+                    <a:effectLst>
+                      <a:glow rad="63500">
+                        <a:schemeClr val="accent1">
+                          <a:satMod val="175000"/>
+                          <a:alpha val="40000"/>
+                        </a:schemeClr>
+                      </a:glow>
+                    </a:effectLst>
                   </pic:spPr>
                 </pic:pic>
               </a:graphicData>
@@ -1883,16 +1543,18 @@
       </w:r>
     </w:p>
     <w:p>
-      <w:r>
-        <w:t>Use the cd command to change to the lab folder and then enter “</w:t>
-      </w:r>
-      <w:proofErr w:type="spellStart"/>
-      <w:r>
-        <w:t>git</w:t>
-      </w:r>
-      <w:proofErr w:type="spellEnd"/>
-      <w:r>
-        <w:t xml:space="preserve"> status” to confirm the repository was cloned properly and everything is up to date.</w:t>
+      <w:pPr>
+        <w:pStyle w:val="Heading1"/>
+      </w:pPr>
+      <w:bookmarkStart w:id="4" w:name="_Toc492933152"/>
+      <w:r>
+        <w:t>Stage, commit, push</w:t>
+      </w:r>
+      <w:bookmarkEnd w:id="4"/>
+    </w:p>
+    <w:p>
+      <w:r>
+        <w:t>To stage the new file, in SourceTree click the File Status Tab.  You will see your ex1.py file in Unstaged files.  Click Stage All</w:t>
       </w:r>
     </w:p>
     <w:p>
@@ -1901,10 +1563,10 @@
           <w:noProof/>
         </w:rPr>
         <w:drawing>
-          <wp:inline distT="0" distB="0" distL="0" distR="0" wp14:anchorId="282EB480" wp14:editId="22CF5138">
-            <wp:extent cx="5733334" cy="1933333"/>
-            <wp:effectExtent l="0" t="0" r="1270" b="0"/>
-            <wp:docPr id="27" name="Picture 27"/>
+          <wp:inline distT="0" distB="0" distL="0" distR="0" wp14:anchorId="5F91A6FB" wp14:editId="6740AE78">
+            <wp:extent cx="4010025" cy="809625"/>
+            <wp:effectExtent l="76200" t="76200" r="85725" b="85725"/>
+            <wp:docPr id="19" name="Picture 19"/>
             <wp:cNvGraphicFramePr>
               <a:graphicFrameLocks xmlns:a="http://schemas.openxmlformats.org/drawingml/2006/main" noChangeAspect="1"/>
             </wp:cNvGraphicFramePr>
@@ -1924,11 +1586,19 @@
                   <pic:spPr>
                     <a:xfrm>
                       <a:off x="0" y="0"/>
-                      <a:ext cx="5733334" cy="1933333"/>
+                      <a:ext cx="4010025" cy="809625"/>
                     </a:xfrm>
                     <a:prstGeom prst="rect">
                       <a:avLst/>
                     </a:prstGeom>
+                    <a:effectLst>
+                      <a:glow rad="63500">
+                        <a:schemeClr val="accent1">
+                          <a:satMod val="175000"/>
+                          <a:alpha val="40000"/>
+                        </a:schemeClr>
+                      </a:glow>
+                    </a:effectLst>
                   </pic:spPr>
                 </pic:pic>
               </a:graphicData>
@@ -1939,36 +1609,7 @@
     </w:p>
     <w:p>
       <w:r>
-        <w:t>The local repository is now ready to pull/push updates from/to the GitHub repository.</w:t>
-      </w:r>
-    </w:p>
-    <w:p>
-      <w:pPr>
-        <w:pStyle w:val="Heading1"/>
-      </w:pPr>
-      <w:bookmarkStart w:id="4" w:name="_Toc462868614"/>
-      <w:r>
-        <w:t>Pull changes from remote repository to local repository</w:t>
-      </w:r>
-      <w:bookmarkEnd w:id="4"/>
-    </w:p>
-    <w:p>
-      <w:r>
-        <w:t xml:space="preserve">The </w:t>
-      </w:r>
-      <w:proofErr w:type="spellStart"/>
-      <w:r>
-        <w:t>Git</w:t>
-      </w:r>
-      <w:proofErr w:type="spellEnd"/>
-      <w:r>
-        <w:t xml:space="preserve"> pull command will update the local repository with any changes that have been made to the GitHub (remote) repository.</w:t>
-      </w:r>
-    </w:p>
-    <w:p>
-      <w:r>
-        <w:lastRenderedPageBreak/>
-        <w:t>The following shows the local repository is up-to-date with GitHub</w:t>
+        <w:t>This will add the file to Staged files and show as an new (added) file:</w:t>
       </w:r>
     </w:p>
     <w:p>
@@ -1977,10 +1618,10 @@
           <w:noProof/>
         </w:rPr>
         <w:drawing>
-          <wp:inline distT="0" distB="0" distL="0" distR="0" wp14:anchorId="213EF518" wp14:editId="3ECD63D9">
-            <wp:extent cx="5733334" cy="1400000"/>
-            <wp:effectExtent l="0" t="0" r="1270" b="0"/>
-            <wp:docPr id="28" name="Picture 28"/>
+          <wp:inline distT="0" distB="0" distL="0" distR="0" wp14:anchorId="28BFB4E1" wp14:editId="36C28306">
+            <wp:extent cx="3876675" cy="485775"/>
+            <wp:effectExtent l="76200" t="76200" r="85725" b="85725"/>
+            <wp:docPr id="20" name="Picture 20"/>
             <wp:cNvGraphicFramePr>
               <a:graphicFrameLocks xmlns:a="http://schemas.openxmlformats.org/drawingml/2006/main" noChangeAspect="1"/>
             </wp:cNvGraphicFramePr>
@@ -2000,11 +1641,19 @@
                   <pic:spPr>
                     <a:xfrm>
                       <a:off x="0" y="0"/>
-                      <a:ext cx="5733334" cy="1400000"/>
+                      <a:ext cx="3876675" cy="485775"/>
                     </a:xfrm>
                     <a:prstGeom prst="rect">
                       <a:avLst/>
                     </a:prstGeom>
+                    <a:effectLst>
+                      <a:glow rad="63500">
+                        <a:schemeClr val="accent1">
+                          <a:satMod val="175000"/>
+                          <a:alpha val="40000"/>
+                        </a:schemeClr>
+                      </a:glow>
+                    </a:effectLst>
                   </pic:spPr>
                 </pic:pic>
               </a:graphicData>
@@ -2015,7 +1664,7 @@
     </w:p>
     <w:p>
       <w:r>
-        <w:t>If changes had been made, the pull would display something like:</w:t>
+        <w:t>In the commit comment box, add text to describe the commit, e.g.</w:t>
       </w:r>
     </w:p>
     <w:p>
@@ -2024,10 +1673,10 @@
           <w:noProof/>
         </w:rPr>
         <w:drawing>
-          <wp:inline distT="0" distB="0" distL="0" distR="0" wp14:anchorId="78939D04" wp14:editId="3A5FFE06">
-            <wp:extent cx="5733334" cy="2247619"/>
-            <wp:effectExtent l="0" t="0" r="1270" b="635"/>
-            <wp:docPr id="31" name="Picture 31"/>
+          <wp:inline distT="0" distB="0" distL="0" distR="0" wp14:anchorId="18341152" wp14:editId="19E53291">
+            <wp:extent cx="5943600" cy="1267460"/>
+            <wp:effectExtent l="76200" t="76200" r="76200" b="85090"/>
+            <wp:docPr id="26" name="Picture 26"/>
             <wp:cNvGraphicFramePr>
               <a:graphicFrameLocks xmlns:a="http://schemas.openxmlformats.org/drawingml/2006/main" noChangeAspect="1"/>
             </wp:cNvGraphicFramePr>
@@ -2047,11 +1696,19 @@
                   <pic:spPr>
                     <a:xfrm>
                       <a:off x="0" y="0"/>
-                      <a:ext cx="5733334" cy="2247619"/>
+                      <a:ext cx="5943600" cy="1267460"/>
                     </a:xfrm>
                     <a:prstGeom prst="rect">
                       <a:avLst/>
                     </a:prstGeom>
+                    <a:effectLst>
+                      <a:glow rad="63500">
+                        <a:schemeClr val="accent1">
+                          <a:satMod val="175000"/>
+                          <a:alpha val="40000"/>
+                        </a:schemeClr>
+                      </a:glow>
+                    </a:effectLst>
                   </pic:spPr>
                 </pic:pic>
               </a:graphicData>
@@ -2061,42 +1718,8 @@
       </w:r>
     </w:p>
     <w:p>
-      <w:pPr>
-        <w:pStyle w:val="Heading1"/>
-      </w:pPr>
-      <w:bookmarkStart w:id="5" w:name="_Toc462868615"/>
-      <w:r>
-        <w:t>Add and Commit new/updated files to the local repository</w:t>
-      </w:r>
-      <w:bookmarkEnd w:id="5"/>
-    </w:p>
-    <w:p>
-      <w:r>
-        <w:t>One of the first things to do in setting up exercises is to create an exercise sub-folder in the same folder as the .</w:t>
-      </w:r>
-      <w:proofErr w:type="spellStart"/>
-      <w:r>
-        <w:t>git</w:t>
-      </w:r>
-      <w:proofErr w:type="spellEnd"/>
-      <w:r>
-        <w:t xml:space="preserve"> folder (</w:t>
-      </w:r>
-      <w:proofErr w:type="spellStart"/>
-      <w:r>
-        <w:t>DavidV</w:t>
-      </w:r>
-      <w:proofErr w:type="spellEnd"/>
-      <w:r>
-        <w:t xml:space="preserve"> in the example shown below).  Your folder name would be more like </w:t>
-      </w:r>
-      <w:proofErr w:type="spellStart"/>
-      <w:r>
-        <w:t>BobMandDougM</w:t>
-      </w:r>
-      <w:proofErr w:type="spellEnd"/>
-      <w:r>
-        <w:t>.</w:t>
+      <w:r>
+        <w:t>Now that the change has been committed, it can be pushed to GitHub.  Click the Push button in SourceTree</w:t>
       </w:r>
     </w:p>
     <w:p>
@@ -2104,11 +1727,12 @@
         <w:rPr>
           <w:noProof/>
         </w:rPr>
+        <w:lastRenderedPageBreak/>
         <w:drawing>
-          <wp:inline distT="0" distB="0" distL="0" distR="0" wp14:anchorId="26C0CA10" wp14:editId="26ECEA7F">
-            <wp:extent cx="3171429" cy="1257143"/>
-            <wp:effectExtent l="0" t="0" r="0" b="635"/>
-            <wp:docPr id="40" name="Picture 40"/>
+          <wp:inline distT="0" distB="0" distL="0" distR="0" wp14:anchorId="628FB97C" wp14:editId="2AB90F52">
+            <wp:extent cx="1571625" cy="1352550"/>
+            <wp:effectExtent l="0" t="0" r="9525" b="0"/>
+            <wp:docPr id="30" name="Picture 30"/>
             <wp:cNvGraphicFramePr>
               <a:graphicFrameLocks xmlns:a="http://schemas.openxmlformats.org/drawingml/2006/main" noChangeAspect="1"/>
             </wp:cNvGraphicFramePr>
@@ -2128,7 +1752,7 @@
                   <pic:spPr>
                     <a:xfrm>
                       <a:off x="0" y="0"/>
-                      <a:ext cx="3171429" cy="1257143"/>
+                      <a:ext cx="1571625" cy="1352550"/>
                     </a:xfrm>
                     <a:prstGeom prst="rect">
                       <a:avLst/>
@@ -2143,162 +1767,37 @@
     </w:p>
     <w:p>
       <w:r>
-        <w:t xml:space="preserve">In the exercise folder, I created an Example.py file.  If the folder was left empty, it would not be </w:t>
-      </w:r>
-      <w:proofErr w:type="gramStart"/>
-      <w:r>
-        <w:t>added/committed</w:t>
-      </w:r>
-      <w:proofErr w:type="gramEnd"/>
-      <w:r>
-        <w:t xml:space="preserve"> to the repository.  The creation of Example.py in the </w:t>
-      </w:r>
-      <w:proofErr w:type="spellStart"/>
-      <w:r>
-        <w:t>DavidV</w:t>
-      </w:r>
-      <w:proofErr w:type="spellEnd"/>
-      <w:r>
-        <w:t xml:space="preserve"> folder is a change in the working copy.  To add thi</w:t>
-      </w:r>
-      <w:r>
-        <w:t xml:space="preserve">s change to the local repository, </w:t>
-      </w:r>
-      <w:r>
-        <w:t xml:space="preserve">use the </w:t>
-      </w:r>
-      <w:proofErr w:type="spellStart"/>
-      <w:r>
-        <w:t>Git</w:t>
-      </w:r>
-      <w:proofErr w:type="spellEnd"/>
-      <w:r>
-        <w:t xml:space="preserve"> add and commit commands.  </w:t>
-      </w:r>
-      <w:r>
-        <w:t xml:space="preserve">The </w:t>
-      </w:r>
-      <w:proofErr w:type="spellStart"/>
-      <w:r>
-        <w:t>Git</w:t>
-      </w:r>
-      <w:proofErr w:type="spellEnd"/>
-      <w:r>
-        <w:t xml:space="preserve"> add command will add a file or multiple files to a staging index that keeps track of which files will part of the next commit.    The </w:t>
-      </w:r>
-      <w:proofErr w:type="spellStart"/>
-      <w:r>
-        <w:t>Git</w:t>
-      </w:r>
-      <w:proofErr w:type="spellEnd"/>
-      <w:r>
-        <w:t xml:space="preserve"> commit command will add those changes to the repository.  </w:t>
-      </w:r>
-      <w:r>
-        <w:t xml:space="preserve">You can </w:t>
-      </w:r>
-      <w:r>
-        <w:lastRenderedPageBreak/>
-        <w:t>use a “.” to specify add all files that have changed to the staging area</w:t>
-      </w:r>
-      <w:proofErr w:type="gramStart"/>
-      <w:r>
-        <w:t>:</w:t>
-      </w:r>
-      <w:proofErr w:type="gramEnd"/>
-      <w:r>
-        <w:br/>
-      </w:r>
-      <w:r>
-        <w:t xml:space="preserve">$ </w:t>
-      </w:r>
-      <w:proofErr w:type="spellStart"/>
-      <w:r>
-        <w:t>git</w:t>
-      </w:r>
-      <w:proofErr w:type="spellEnd"/>
-      <w:r>
-        <w:t xml:space="preserve"> add .</w:t>
-      </w:r>
-      <w:r>
-        <w:br/>
-      </w:r>
-      <w:r>
-        <w:t xml:space="preserve">$ </w:t>
-      </w:r>
-      <w:proofErr w:type="spellStart"/>
-      <w:proofErr w:type="gramStart"/>
-      <w:r>
-        <w:t>git</w:t>
-      </w:r>
-      <w:proofErr w:type="spellEnd"/>
-      <w:proofErr w:type="gramEnd"/>
-      <w:r>
-        <w:t xml:space="preserve"> commit -m "Added Example.py"</w:t>
-      </w:r>
-    </w:p>
-    <w:p>
-      <w:pPr>
-        <w:pStyle w:val="NoSpacing"/>
-      </w:pPr>
-      <w:r>
-        <w:t>Alternatively, individual files can be specified:</w:t>
-      </w:r>
-    </w:p>
-    <w:p>
-      <w:pPr>
-        <w:pStyle w:val="Code"/>
-      </w:pPr>
-    </w:p>
-    <w:p>
-      <w:pPr>
-        <w:pStyle w:val="Code"/>
-      </w:pPr>
-      <w:r>
-        <w:t xml:space="preserve">$ </w:t>
-      </w:r>
-      <w:proofErr w:type="spellStart"/>
-      <w:proofErr w:type="gramStart"/>
-      <w:r>
-        <w:t>git</w:t>
-      </w:r>
-      <w:proofErr w:type="spellEnd"/>
-      <w:proofErr w:type="gramEnd"/>
-      <w:r>
-        <w:t xml:space="preserve"> add DavidV/Example.py</w:t>
-      </w:r>
-    </w:p>
-    <w:p>
-      <w:pPr>
-        <w:pStyle w:val="Code"/>
-      </w:pPr>
-      <w:r>
-        <w:t xml:space="preserve">$ </w:t>
-      </w:r>
-      <w:proofErr w:type="spellStart"/>
-      <w:proofErr w:type="gramStart"/>
-      <w:r>
-        <w:t>git</w:t>
-      </w:r>
-      <w:proofErr w:type="spellEnd"/>
-      <w:proofErr w:type="gramEnd"/>
-      <w:r>
-        <w:t xml:space="preserve"> commit -m "Added Example.py"</w:t>
-      </w:r>
-    </w:p>
-    <w:p>
-      <w:pPr>
-        <w:pStyle w:val="Code"/>
-      </w:pPr>
+        <w:t>This will present the push dialog that confirms the remote branch, etc.  You will usually leave everything as-is and click Push in the bottom right corner.  The code is now in GitHub and can be pulled by your partner.</w:t>
+      </w:r>
+    </w:p>
+    <w:p>
+      <w:pPr>
+        <w:pStyle w:val="Heading1"/>
+      </w:pPr>
+      <w:bookmarkStart w:id="5" w:name="_Toc492933153"/>
+      <w:r>
+        <w:t>Pull changes from remote repository to local repository</w:t>
+      </w:r>
+      <w:bookmarkEnd w:id="5"/>
+    </w:p>
+    <w:p>
+      <w:r>
+        <w:t>The Git pull command will update the local repository with any changes that have been made to the GitHub (remote) repository.</w:t>
+      </w:r>
+      <w:r>
+        <w:t xml:space="preserve">  To Pull …</w:t>
+      </w:r>
+    </w:p>
+    <w:p>
       <w:r>
         <w:rPr>
           <w:noProof/>
         </w:rPr>
         <w:drawing>
-          <wp:inline distT="0" distB="0" distL="0" distR="0" wp14:anchorId="642B0AC3" wp14:editId="1CB52CF3">
-            <wp:extent cx="5733334" cy="1980953"/>
-            <wp:effectExtent l="0" t="0" r="1270" b="635"/>
-            <wp:docPr id="42" name="Picture 42"/>
+          <wp:inline distT="0" distB="0" distL="0" distR="0" wp14:anchorId="03734374" wp14:editId="28E2EF74">
+            <wp:extent cx="5943600" cy="4163060"/>
+            <wp:effectExtent l="0" t="0" r="0" b="8890"/>
+            <wp:docPr id="39" name="Picture 39"/>
             <wp:cNvGraphicFramePr>
               <a:graphicFrameLocks xmlns:a="http://schemas.openxmlformats.org/drawingml/2006/main" noChangeAspect="1"/>
             </wp:cNvGraphicFramePr>
@@ -2318,7 +1817,7 @@
                   <pic:spPr>
                     <a:xfrm>
                       <a:off x="0" y="0"/>
-                      <a:ext cx="5733334" cy="1980953"/>
+                      <a:ext cx="5943600" cy="4163060"/>
                     </a:xfrm>
                     <a:prstGeom prst="rect">
                       <a:avLst/>
@@ -2332,1193 +1831,18 @@
       </w:r>
     </w:p>
     <w:p>
-      <w:pPr>
-        <w:pStyle w:val="Code"/>
-      </w:pPr>
-      <w:r>
-        <w:rPr>
-          <w:noProof/>
-        </w:rPr>
-        <w:drawing>
-          <wp:inline distT="0" distB="0" distL="0" distR="0" wp14:anchorId="07A12C46" wp14:editId="34FF9838">
-            <wp:extent cx="5733334" cy="2409524"/>
-            <wp:effectExtent l="0" t="0" r="1270" b="0"/>
-            <wp:docPr id="45" name="Picture 45"/>
-            <wp:cNvGraphicFramePr>
-              <a:graphicFrameLocks xmlns:a="http://schemas.openxmlformats.org/drawingml/2006/main" noChangeAspect="1"/>
-            </wp:cNvGraphicFramePr>
-            <a:graphic xmlns:a="http://schemas.openxmlformats.org/drawingml/2006/main">
-              <a:graphicData uri="http://schemas.openxmlformats.org/drawingml/2006/picture">
-                <pic:pic xmlns:pic="http://schemas.openxmlformats.org/drawingml/2006/picture">
-                  <pic:nvPicPr>
-                    <pic:cNvPr id="0" name=""/>
-                    <pic:cNvPicPr/>
-                  </pic:nvPicPr>
-                  <pic:blipFill>
-                    <a:blip r:embed="rId29"/>
-                    <a:stretch>
-                      <a:fillRect/>
-                    </a:stretch>
-                  </pic:blipFill>
-                  <pic:spPr>
-                    <a:xfrm>
-                      <a:off x="0" y="0"/>
-                      <a:ext cx="5733334" cy="2409524"/>
-                    </a:xfrm>
-                    <a:prstGeom prst="rect">
-                      <a:avLst/>
-                    </a:prstGeom>
-                  </pic:spPr>
-                </pic:pic>
-              </a:graphicData>
-            </a:graphic>
-          </wp:inline>
-        </w:drawing>
-      </w:r>
-    </w:p>
-    <w:p>
-      <w:r>
-        <w:t>Now the working tree is clean, the local repository can be pushed to GitHub.</w:t>
-      </w:r>
-    </w:p>
-    <w:p>
-      <w:pPr>
-        <w:pStyle w:val="Heading1"/>
-      </w:pPr>
-      <w:bookmarkStart w:id="6" w:name="_Toc462868616"/>
-      <w:r>
-        <w:t>Push changes in local repository to remote repository (GitHub)</w:t>
-      </w:r>
+      <w:r>
+        <w:t>You can now edit existing files, add new ones, etc.</w:t>
+      </w:r>
+    </w:p>
+    <w:p>
+      <w:bookmarkStart w:id="6" w:name="_Ref462861775"/>
+      <w:bookmarkStart w:id="7" w:name="_GoBack"/>
       <w:bookmarkEnd w:id="6"/>
-    </w:p>
-    <w:p>
-      <w:r>
-        <w:t xml:space="preserve">The </w:t>
-      </w:r>
-      <w:proofErr w:type="spellStart"/>
-      <w:r>
-        <w:t>Git</w:t>
-      </w:r>
-      <w:proofErr w:type="spellEnd"/>
-      <w:r>
-        <w:t xml:space="preserve"> push command will push local changes in the repository to the remote </w:t>
-      </w:r>
-      <w:r>
-        <w:t>repository.</w:t>
-      </w:r>
-    </w:p>
-    <w:p>
-      <w:r>
-        <w:rPr>
-          <w:noProof/>
-        </w:rPr>
-        <w:lastRenderedPageBreak/>
-        <w:drawing>
-          <wp:inline distT="0" distB="0" distL="0" distR="0" wp14:anchorId="252AD1AE" wp14:editId="77AB2925">
-            <wp:extent cx="4171429" cy="1733333"/>
-            <wp:effectExtent l="0" t="0" r="635" b="635"/>
-            <wp:docPr id="47" name="Picture 47"/>
-            <wp:cNvGraphicFramePr>
-              <a:graphicFrameLocks xmlns:a="http://schemas.openxmlformats.org/drawingml/2006/main" noChangeAspect="1"/>
-            </wp:cNvGraphicFramePr>
-            <a:graphic xmlns:a="http://schemas.openxmlformats.org/drawingml/2006/main">
-              <a:graphicData uri="http://schemas.openxmlformats.org/drawingml/2006/picture">
-                <pic:pic xmlns:pic="http://schemas.openxmlformats.org/drawingml/2006/picture">
-                  <pic:nvPicPr>
-                    <pic:cNvPr id="0" name=""/>
-                    <pic:cNvPicPr/>
-                  </pic:nvPicPr>
-                  <pic:blipFill>
-                    <a:blip r:embed="rId30"/>
-                    <a:stretch>
-                      <a:fillRect/>
-                    </a:stretch>
-                  </pic:blipFill>
-                  <pic:spPr>
-                    <a:xfrm>
-                      <a:off x="0" y="0"/>
-                      <a:ext cx="4171429" cy="1733333"/>
-                    </a:xfrm>
-                    <a:prstGeom prst="rect">
-                      <a:avLst/>
-                    </a:prstGeom>
-                  </pic:spPr>
-                </pic:pic>
-              </a:graphicData>
-            </a:graphic>
-          </wp:inline>
-        </w:drawing>
-      </w:r>
-    </w:p>
-    <w:p>
-      <w:r>
-        <w:t>Refreshing the GitHub web page, you can see the DavidV/Example.py file has been added.</w:t>
-      </w:r>
-    </w:p>
-    <w:p>
-      <w:r>
-        <w:rPr>
-          <w:noProof/>
-        </w:rPr>
-        <w:drawing>
-          <wp:inline distT="0" distB="0" distL="0" distR="0" wp14:anchorId="34DC58E7" wp14:editId="5B7BA920">
-            <wp:extent cx="4781550" cy="1171575"/>
-            <wp:effectExtent l="0" t="0" r="0" b="9525"/>
-            <wp:docPr id="48" name="Picture 48"/>
-            <wp:cNvGraphicFramePr>
-              <a:graphicFrameLocks xmlns:a="http://schemas.openxmlformats.org/drawingml/2006/main" noChangeAspect="1"/>
-            </wp:cNvGraphicFramePr>
-            <a:graphic xmlns:a="http://schemas.openxmlformats.org/drawingml/2006/main">
-              <a:graphicData uri="http://schemas.openxmlformats.org/drawingml/2006/picture">
-                <pic:pic xmlns:pic="http://schemas.openxmlformats.org/drawingml/2006/picture">
-                  <pic:nvPicPr>
-                    <pic:cNvPr id="0" name=""/>
-                    <pic:cNvPicPr/>
-                  </pic:nvPicPr>
-                  <pic:blipFill>
-                    <a:blip r:embed="rId31"/>
-                    <a:stretch>
-                      <a:fillRect/>
-                    </a:stretch>
-                  </pic:blipFill>
-                  <pic:spPr>
-                    <a:xfrm>
-                      <a:off x="0" y="0"/>
-                      <a:ext cx="4781550" cy="1171575"/>
-                    </a:xfrm>
-                    <a:prstGeom prst="rect">
-                      <a:avLst/>
-                    </a:prstGeom>
-                  </pic:spPr>
-                </pic:pic>
-              </a:graphicData>
-            </a:graphic>
-          </wp:inline>
-        </w:drawing>
-      </w:r>
-    </w:p>
-    <w:p>
-      <w:r>
-        <w:t xml:space="preserve">Now your collaborators can pull these changes to </w:t>
-      </w:r>
-      <w:bookmarkStart w:id="7" w:name="_Ref462861775"/>
-      <w:r>
-        <w:t>their local repository.</w:t>
-      </w:r>
-    </w:p>
-    <w:p>
-      <w:bookmarkStart w:id="8" w:name="_GoBack"/>
-      <w:bookmarkEnd w:id="8"/>
-    </w:p>
-    <w:p/>
-    <w:p>
-      <w:pPr>
-        <w:sectPr>
-          <w:footerReference w:type="default" r:id="rId32"/>
-          <w:pgSz w:w="12240" w:h="15840"/>
-          <w:pgMar w:top="1440" w:right="1440" w:bottom="1440" w:left="1440" w:header="720" w:footer="720" w:gutter="0"/>
-          <w:pgNumType w:start="1"/>
-          <w:cols w:space="720"/>
-          <w:docGrid w:linePitch="360"/>
-        </w:sectPr>
-      </w:pPr>
-    </w:p>
-    <w:p>
-      <w:pPr>
-        <w:pStyle w:val="Heading1"/>
-      </w:pPr>
-      <w:bookmarkStart w:id="9" w:name="_Toc462868617"/>
-      <w:r>
-        <w:lastRenderedPageBreak/>
-        <w:t>Appendix A:  GitHub setup for Students</w:t>
-      </w:r>
       <w:bookmarkEnd w:id="7"/>
-      <w:bookmarkEnd w:id="9"/>
-    </w:p>
-    <w:p>
-      <w:r>
-        <w:t xml:space="preserve">Go to </w:t>
-      </w:r>
-      <w:hyperlink r:id="rId33" w:history="1">
-        <w:r>
-          <w:rPr>
-            <w:rStyle w:val="Hyperlink"/>
-          </w:rPr>
-          <w:t>https://github.com/</w:t>
-        </w:r>
-      </w:hyperlink>
-      <w:r>
-        <w:t xml:space="preserve"> </w:t>
-      </w:r>
-    </w:p>
-    <w:p>
-      <w:r>
-        <w:t>Enter Algonquin login id, e-mail, and a password you want to use for GitHub</w:t>
-      </w:r>
-    </w:p>
-    <w:p>
-      <w:r>
-        <w:rPr>
-          <w:noProof/>
-        </w:rPr>
-        <w:drawing>
-          <wp:inline distT="0" distB="0" distL="0" distR="0" wp14:anchorId="1718F65D" wp14:editId="33B00169">
-            <wp:extent cx="3381375" cy="3190875"/>
-            <wp:effectExtent l="0" t="0" r="9525" b="9525"/>
-            <wp:docPr id="1" name="Picture 1"/>
-            <wp:cNvGraphicFramePr>
-              <a:graphicFrameLocks xmlns:a="http://schemas.openxmlformats.org/drawingml/2006/main" noChangeAspect="1"/>
-            </wp:cNvGraphicFramePr>
-            <a:graphic xmlns:a="http://schemas.openxmlformats.org/drawingml/2006/main">
-              <a:graphicData uri="http://schemas.openxmlformats.org/drawingml/2006/picture">
-                <pic:pic xmlns:pic="http://schemas.openxmlformats.org/drawingml/2006/picture">
-                  <pic:nvPicPr>
-                    <pic:cNvPr id="0" name=""/>
-                    <pic:cNvPicPr/>
-                  </pic:nvPicPr>
-                  <pic:blipFill>
-                    <a:blip r:embed="rId34"/>
-                    <a:stretch>
-                      <a:fillRect/>
-                    </a:stretch>
-                  </pic:blipFill>
-                  <pic:spPr>
-                    <a:xfrm>
-                      <a:off x="0" y="0"/>
-                      <a:ext cx="3381375" cy="3190875"/>
-                    </a:xfrm>
-                    <a:prstGeom prst="rect">
-                      <a:avLst/>
-                    </a:prstGeom>
-                  </pic:spPr>
-                </pic:pic>
-              </a:graphicData>
-            </a:graphic>
-          </wp:inline>
-        </w:drawing>
-      </w:r>
-    </w:p>
-    <w:p>
-      <w:r>
-        <w:t xml:space="preserve">In Step 2, “Choose you plan”, select </w:t>
-      </w:r>
-      <w:proofErr w:type="gramStart"/>
-      <w:r>
-        <w:t>Unlimited</w:t>
-      </w:r>
-      <w:proofErr w:type="gramEnd"/>
-      <w:r>
-        <w:t xml:space="preserve"> public repositories for free.</w:t>
-      </w:r>
-    </w:p>
-    <w:p>
-      <w:r>
-        <w:rPr>
-          <w:noProof/>
-        </w:rPr>
-        <w:drawing>
-          <wp:inline distT="0" distB="0" distL="0" distR="0" wp14:anchorId="0232F8C2" wp14:editId="787DD542">
-            <wp:extent cx="2743200" cy="790575"/>
-            <wp:effectExtent l="0" t="0" r="0" b="9525"/>
-            <wp:docPr id="23" name="Picture 23"/>
-            <wp:cNvGraphicFramePr>
-              <a:graphicFrameLocks xmlns:a="http://schemas.openxmlformats.org/drawingml/2006/main" noChangeAspect="1"/>
-            </wp:cNvGraphicFramePr>
-            <a:graphic xmlns:a="http://schemas.openxmlformats.org/drawingml/2006/main">
-              <a:graphicData uri="http://schemas.openxmlformats.org/drawingml/2006/picture">
-                <pic:pic xmlns:pic="http://schemas.openxmlformats.org/drawingml/2006/picture">
-                  <pic:nvPicPr>
-                    <pic:cNvPr id="0" name=""/>
-                    <pic:cNvPicPr/>
-                  </pic:nvPicPr>
-                  <pic:blipFill>
-                    <a:blip r:embed="rId35"/>
-                    <a:stretch>
-                      <a:fillRect/>
-                    </a:stretch>
-                  </pic:blipFill>
-                  <pic:spPr>
-                    <a:xfrm>
-                      <a:off x="0" y="0"/>
-                      <a:ext cx="2743200" cy="790575"/>
-                    </a:xfrm>
-                    <a:prstGeom prst="rect">
-                      <a:avLst/>
-                    </a:prstGeom>
-                  </pic:spPr>
-                </pic:pic>
-              </a:graphicData>
-            </a:graphic>
-          </wp:inline>
-        </w:drawing>
-      </w:r>
-    </w:p>
-    <w:p>
-      <w:r>
-        <w:t>Click Continue</w:t>
-      </w:r>
-    </w:p>
-    <w:p>
-      <w:r>
-        <w:t>In Step 3, “Tailor your experience”:</w:t>
-      </w:r>
-    </w:p>
-    <w:p>
-      <w:pPr>
-        <w:pStyle w:val="ListParagraph"/>
-        <w:numPr>
-          <w:ilvl w:val="0"/>
-          <w:numId w:val="1"/>
-        </w:numPr>
-      </w:pPr>
-      <w:r>
-        <w:t>How would you describe our level of programming experience?  Select whatever you want :o)</w:t>
-      </w:r>
-    </w:p>
-    <w:p>
-      <w:pPr>
-        <w:pStyle w:val="ListParagraph"/>
-        <w:numPr>
-          <w:ilvl w:val="0"/>
-          <w:numId w:val="1"/>
-        </w:numPr>
-      </w:pPr>
-      <w:r>
-        <w:t>What do you plan to use GitHub for:  Select “School projects”</w:t>
-      </w:r>
-    </w:p>
-    <w:p>
-      <w:pPr>
-        <w:pStyle w:val="ListParagraph"/>
-        <w:numPr>
-          <w:ilvl w:val="0"/>
-          <w:numId w:val="1"/>
-        </w:numPr>
-      </w:pPr>
-      <w:r>
-        <w:t>Which is closest to how you would describe yourself:  Select “I’m a student”</w:t>
-      </w:r>
-    </w:p>
-    <w:p>
-      <w:pPr>
-        <w:pStyle w:val="ListParagraph"/>
-        <w:numPr>
-          <w:ilvl w:val="0"/>
-          <w:numId w:val="1"/>
-        </w:numPr>
-      </w:pPr>
-      <w:r>
-        <w:t>What are you interested in?  Python</w:t>
-      </w:r>
-    </w:p>
-    <w:p>
-      <w:pPr>
-        <w:pStyle w:val="ListParagraph"/>
-        <w:numPr>
-          <w:ilvl w:val="0"/>
-          <w:numId w:val="1"/>
-        </w:numPr>
-      </w:pPr>
-      <w:r>
-        <w:t>Click Submit</w:t>
-      </w:r>
-    </w:p>
-    <w:p>
-      <w:r>
-        <w:t>On getting started page, click “Skip and continue to your dashboard”</w:t>
-      </w:r>
-    </w:p>
-    <w:p>
-      <w:r>
-        <w:t xml:space="preserve">Go to </w:t>
-      </w:r>
-      <w:hyperlink r:id="rId36" w:history="1">
-        <w:r>
-          <w:rPr>
-            <w:rStyle w:val="Hyperlink"/>
-          </w:rPr>
-          <w:t>https://education.github.com/</w:t>
-        </w:r>
-      </w:hyperlink>
-      <w:r>
-        <w:t xml:space="preserve"> </w:t>
-      </w:r>
-    </w:p>
-    <w:p>
-      <w:r>
-        <w:lastRenderedPageBreak/>
-        <w:t xml:space="preserve">Scroll to </w:t>
-      </w:r>
-    </w:p>
-    <w:p>
-      <w:r>
-        <w:rPr>
-          <w:noProof/>
-        </w:rPr>
-        <w:drawing>
-          <wp:inline distT="0" distB="0" distL="0" distR="0" wp14:anchorId="0E6B3A52" wp14:editId="42A91137">
-            <wp:extent cx="5943600" cy="539750"/>
-            <wp:effectExtent l="0" t="0" r="0" b="0"/>
-            <wp:docPr id="24" name="Picture 24"/>
-            <wp:cNvGraphicFramePr>
-              <a:graphicFrameLocks xmlns:a="http://schemas.openxmlformats.org/drawingml/2006/main" noChangeAspect="1"/>
-            </wp:cNvGraphicFramePr>
-            <a:graphic xmlns:a="http://schemas.openxmlformats.org/drawingml/2006/main">
-              <a:graphicData uri="http://schemas.openxmlformats.org/drawingml/2006/picture">
-                <pic:pic xmlns:pic="http://schemas.openxmlformats.org/drawingml/2006/picture">
-                  <pic:nvPicPr>
-                    <pic:cNvPr id="0" name=""/>
-                    <pic:cNvPicPr/>
-                  </pic:nvPicPr>
-                  <pic:blipFill>
-                    <a:blip r:embed="rId37"/>
-                    <a:stretch>
-                      <a:fillRect/>
-                    </a:stretch>
-                  </pic:blipFill>
-                  <pic:spPr>
-                    <a:xfrm>
-                      <a:off x="0" y="0"/>
-                      <a:ext cx="5943600" cy="539750"/>
-                    </a:xfrm>
-                    <a:prstGeom prst="rect">
-                      <a:avLst/>
-                    </a:prstGeom>
-                  </pic:spPr>
-                </pic:pic>
-              </a:graphicData>
-            </a:graphic>
-          </wp:inline>
-        </w:drawing>
-      </w:r>
-    </w:p>
-    <w:p>
-      <w:r>
-        <w:t>Click Request a discount</w:t>
-      </w:r>
-    </w:p>
-    <w:p>
-      <w:r>
-        <w:t>Step 1:  Tell us what you need</w:t>
-      </w:r>
-    </w:p>
-    <w:p>
-      <w:pPr>
-        <w:pStyle w:val="ListParagraph"/>
-        <w:numPr>
-          <w:ilvl w:val="0"/>
-          <w:numId w:val="2"/>
-        </w:numPr>
-      </w:pPr>
-      <w:r>
-        <w:t>Which best describes you?  Select “Student”.</w:t>
-      </w:r>
-    </w:p>
-    <w:p>
-      <w:pPr>
-        <w:pStyle w:val="ListParagraph"/>
-        <w:numPr>
-          <w:ilvl w:val="0"/>
-          <w:numId w:val="2"/>
-        </w:numPr>
-      </w:pPr>
-      <w:r>
-        <w:t>What are you looking to get a discount for?  Select “Individual account”.</w:t>
-      </w:r>
-    </w:p>
-    <w:p>
-      <w:r>
-        <w:t>Click Next</w:t>
-      </w:r>
-    </w:p>
-    <w:p>
-      <w:r>
-        <w:t>Step 2:  Tell us about you</w:t>
-      </w:r>
-    </w:p>
-    <w:p>
-      <w:r>
-        <w:t>Name:  enter your name</w:t>
-      </w:r>
-    </w:p>
-    <w:p>
-      <w:r>
-        <w:t xml:space="preserve">Your school-issued e-mail address should be selectable, e.g. </w:t>
-      </w:r>
-    </w:p>
-    <w:p>
-      <w:r>
-        <w:rPr>
-          <w:noProof/>
-        </w:rPr>
-        <w:drawing>
-          <wp:inline distT="0" distB="0" distL="0" distR="0" wp14:anchorId="6B063203" wp14:editId="67B97E6B">
-            <wp:extent cx="5381625" cy="1847850"/>
-            <wp:effectExtent l="0" t="0" r="9525" b="0"/>
-            <wp:docPr id="25" name="Picture 25"/>
-            <wp:cNvGraphicFramePr>
-              <a:graphicFrameLocks xmlns:a="http://schemas.openxmlformats.org/drawingml/2006/main" noChangeAspect="1"/>
-            </wp:cNvGraphicFramePr>
-            <a:graphic xmlns:a="http://schemas.openxmlformats.org/drawingml/2006/main">
-              <a:graphicData uri="http://schemas.openxmlformats.org/drawingml/2006/picture">
-                <pic:pic xmlns:pic="http://schemas.openxmlformats.org/drawingml/2006/picture">
-                  <pic:nvPicPr>
-                    <pic:cNvPr id="0" name=""/>
-                    <pic:cNvPicPr/>
-                  </pic:nvPicPr>
-                  <pic:blipFill>
-                    <a:blip r:embed="rId38"/>
-                    <a:stretch>
-                      <a:fillRect/>
-                    </a:stretch>
-                  </pic:blipFill>
-                  <pic:spPr>
-                    <a:xfrm>
-                      <a:off x="0" y="0"/>
-                      <a:ext cx="5381625" cy="1847850"/>
-                    </a:xfrm>
-                    <a:prstGeom prst="rect">
-                      <a:avLst/>
-                    </a:prstGeom>
-                  </pic:spPr>
-                </pic:pic>
-              </a:graphicData>
-            </a:graphic>
-          </wp:inline>
-        </w:drawing>
-      </w:r>
-    </w:p>
-    <w:p>
-      <w:r>
-        <w:t>For “How do you plan to use GitHub?</w:t>
-      </w:r>
-      <w:proofErr w:type="gramStart"/>
-      <w:r>
-        <w:t>”,</w:t>
-      </w:r>
-      <w:proofErr w:type="gramEnd"/>
-      <w:r>
-        <w:t xml:space="preserve"> you can put whatever you like.  Perhaps something like:</w:t>
-      </w:r>
-    </w:p>
-    <w:p>
-      <w:proofErr w:type="gramStart"/>
-      <w:r>
-        <w:t>“Learning about version control by using GitHub for course exercises and my own projects.”</w:t>
-      </w:r>
-      <w:proofErr w:type="gramEnd"/>
-    </w:p>
-    <w:p>
-      <w:r>
-        <w:t>Click Submit request</w:t>
-      </w:r>
-    </w:p>
-    <w:p>
-      <w:pPr>
-        <w:pStyle w:val="Heading1"/>
-      </w:pPr>
-      <w:bookmarkStart w:id="10" w:name="_Ref462861946"/>
-      <w:bookmarkStart w:id="11" w:name="_Toc462868618"/>
-      <w:r>
-        <w:t xml:space="preserve">Appendix B:  Installing </w:t>
-      </w:r>
-      <w:proofErr w:type="spellStart"/>
-      <w:r>
-        <w:t>Git</w:t>
-      </w:r>
-      <w:proofErr w:type="spellEnd"/>
-      <w:r>
-        <w:t xml:space="preserve"> on Windows</w:t>
-      </w:r>
-      <w:bookmarkEnd w:id="10"/>
-      <w:bookmarkEnd w:id="11"/>
-    </w:p>
-    <w:p>
-      <w:r>
-        <w:t xml:space="preserve">Go to </w:t>
-      </w:r>
-      <w:hyperlink r:id="rId39" w:history="1">
-        <w:r>
-          <w:rPr>
-            <w:rStyle w:val="Hyperlink"/>
-          </w:rPr>
-          <w:t>https://git-scm.com/download/win</w:t>
-        </w:r>
-      </w:hyperlink>
-      <w:r>
-        <w:t xml:space="preserve"> </w:t>
-      </w:r>
-    </w:p>
-    <w:p>
-      <w:r>
-        <w:rPr>
-          <w:noProof/>
-        </w:rPr>
-        <w:drawing>
-          <wp:inline distT="0" distB="0" distL="0" distR="0" wp14:anchorId="5233CD46" wp14:editId="2856E0AE">
-            <wp:extent cx="5943600" cy="1010920"/>
-            <wp:effectExtent l="0" t="0" r="0" b="0"/>
-            <wp:docPr id="29" name="Picture 29"/>
-            <wp:cNvGraphicFramePr>
-              <a:graphicFrameLocks xmlns:a="http://schemas.openxmlformats.org/drawingml/2006/main" noChangeAspect="1"/>
-            </wp:cNvGraphicFramePr>
-            <a:graphic xmlns:a="http://schemas.openxmlformats.org/drawingml/2006/main">
-              <a:graphicData uri="http://schemas.openxmlformats.org/drawingml/2006/picture">
-                <pic:pic xmlns:pic="http://schemas.openxmlformats.org/drawingml/2006/picture">
-                  <pic:nvPicPr>
-                    <pic:cNvPr id="0" name=""/>
-                    <pic:cNvPicPr/>
-                  </pic:nvPicPr>
-                  <pic:blipFill>
-                    <a:blip r:embed="rId40"/>
-                    <a:stretch>
-                      <a:fillRect/>
-                    </a:stretch>
-                  </pic:blipFill>
-                  <pic:spPr>
-                    <a:xfrm>
-                      <a:off x="0" y="0"/>
-                      <a:ext cx="5943600" cy="1010920"/>
-                    </a:xfrm>
-                    <a:prstGeom prst="rect">
-                      <a:avLst/>
-                    </a:prstGeom>
-                  </pic:spPr>
-                </pic:pic>
-              </a:graphicData>
-            </a:graphic>
-          </wp:inline>
-        </w:drawing>
-      </w:r>
-    </w:p>
-    <w:p>
-      <w:r>
-        <w:lastRenderedPageBreak/>
-        <w:t>The installer should appear in Downloads.  Click to Open</w:t>
-      </w:r>
-    </w:p>
-    <w:p>
-      <w:r>
-        <w:rPr>
-          <w:noProof/>
-        </w:rPr>
-        <w:drawing>
-          <wp:inline distT="0" distB="0" distL="0" distR="0" wp14:anchorId="27F63C6B" wp14:editId="2C789A1B">
-            <wp:extent cx="2038350" cy="485775"/>
-            <wp:effectExtent l="0" t="0" r="0" b="9525"/>
-            <wp:docPr id="32" name="Picture 32"/>
-            <wp:cNvGraphicFramePr>
-              <a:graphicFrameLocks xmlns:a="http://schemas.openxmlformats.org/drawingml/2006/main" noChangeAspect="1"/>
-            </wp:cNvGraphicFramePr>
-            <a:graphic xmlns:a="http://schemas.openxmlformats.org/drawingml/2006/main">
-              <a:graphicData uri="http://schemas.openxmlformats.org/drawingml/2006/picture">
-                <pic:pic xmlns:pic="http://schemas.openxmlformats.org/drawingml/2006/picture">
-                  <pic:nvPicPr>
-                    <pic:cNvPr id="0" name=""/>
-                    <pic:cNvPicPr/>
-                  </pic:nvPicPr>
-                  <pic:blipFill rotWithShape="1">
-                    <a:blip r:embed="rId41"/>
-                    <a:srcRect t="71187" r="49647"/>
-                    <a:stretch/>
-                  </pic:blipFill>
-                  <pic:spPr bwMode="auto">
-                    <a:xfrm>
-                      <a:off x="0" y="0"/>
-                      <a:ext cx="2038350" cy="485775"/>
-                    </a:xfrm>
-                    <a:prstGeom prst="rect">
-                      <a:avLst/>
-                    </a:prstGeom>
-                    <a:ln>
-                      <a:noFill/>
-                    </a:ln>
-                    <a:extLst>
-                      <a:ext uri="{53640926-AAD7-44D8-BBD7-CCE9431645EC}">
-                        <a14:shadowObscured xmlns:a14="http://schemas.microsoft.com/office/drawing/2010/main"/>
-                      </a:ext>
-                    </a:extLst>
-                  </pic:spPr>
-                </pic:pic>
-              </a:graphicData>
-            </a:graphic>
-          </wp:inline>
-        </w:drawing>
-      </w:r>
-    </w:p>
-    <w:p>
-      <w:r>
-        <w:rPr>
-          <w:noProof/>
-        </w:rPr>
-        <w:drawing>
-          <wp:inline distT="0" distB="0" distL="0" distR="0" wp14:anchorId="29BCD15B" wp14:editId="4BB857D7">
-            <wp:extent cx="2895600" cy="2255941"/>
-            <wp:effectExtent l="0" t="0" r="0" b="0"/>
-            <wp:docPr id="33" name="Picture 33"/>
-            <wp:cNvGraphicFramePr>
-              <a:graphicFrameLocks xmlns:a="http://schemas.openxmlformats.org/drawingml/2006/main" noChangeAspect="1"/>
-            </wp:cNvGraphicFramePr>
-            <a:graphic xmlns:a="http://schemas.openxmlformats.org/drawingml/2006/main">
-              <a:graphicData uri="http://schemas.openxmlformats.org/drawingml/2006/picture">
-                <pic:pic xmlns:pic="http://schemas.openxmlformats.org/drawingml/2006/picture">
-                  <pic:nvPicPr>
-                    <pic:cNvPr id="0" name=""/>
-                    <pic:cNvPicPr/>
-                  </pic:nvPicPr>
-                  <pic:blipFill>
-                    <a:blip r:embed="rId42"/>
-                    <a:stretch>
-                      <a:fillRect/>
-                    </a:stretch>
-                  </pic:blipFill>
-                  <pic:spPr>
-                    <a:xfrm>
-                      <a:off x="0" y="0"/>
-                      <a:ext cx="2895600" cy="2255941"/>
-                    </a:xfrm>
-                    <a:prstGeom prst="rect">
-                      <a:avLst/>
-                    </a:prstGeom>
-                  </pic:spPr>
-                </pic:pic>
-              </a:graphicData>
-            </a:graphic>
-          </wp:inline>
-        </w:drawing>
-      </w:r>
-    </w:p>
-    <w:p>
-      <w:r>
-        <w:t>Click Next</w:t>
-      </w:r>
-    </w:p>
-    <w:p>
-      <w:r>
-        <w:t>Click Next to Accept default install path (e.g. C:\Program Files\</w:t>
-      </w:r>
-      <w:proofErr w:type="spellStart"/>
-      <w:r>
-        <w:t>Git</w:t>
-      </w:r>
-      <w:proofErr w:type="spellEnd"/>
-      <w:r>
-        <w:t>)</w:t>
-      </w:r>
-    </w:p>
-    <w:p>
-      <w:r>
-        <w:t>Make sure the following components are selected:</w:t>
-      </w:r>
-    </w:p>
-    <w:p>
-      <w:r>
-        <w:rPr>
-          <w:noProof/>
-        </w:rPr>
-        <w:drawing>
-          <wp:inline distT="0" distB="0" distL="0" distR="0" wp14:anchorId="7A0EAD64" wp14:editId="201ED0D0">
-            <wp:extent cx="4048125" cy="1676400"/>
-            <wp:effectExtent l="0" t="0" r="9525" b="0"/>
-            <wp:docPr id="34" name="Picture 34"/>
-            <wp:cNvGraphicFramePr>
-              <a:graphicFrameLocks xmlns:a="http://schemas.openxmlformats.org/drawingml/2006/main" noChangeAspect="1"/>
-            </wp:cNvGraphicFramePr>
-            <a:graphic xmlns:a="http://schemas.openxmlformats.org/drawingml/2006/main">
-              <a:graphicData uri="http://schemas.openxmlformats.org/drawingml/2006/picture">
-                <pic:pic xmlns:pic="http://schemas.openxmlformats.org/drawingml/2006/picture">
-                  <pic:nvPicPr>
-                    <pic:cNvPr id="0" name=""/>
-                    <pic:cNvPicPr/>
-                  </pic:nvPicPr>
-                  <pic:blipFill>
-                    <a:blip r:embed="rId43"/>
-                    <a:stretch>
-                      <a:fillRect/>
-                    </a:stretch>
-                  </pic:blipFill>
-                  <pic:spPr>
-                    <a:xfrm>
-                      <a:off x="0" y="0"/>
-                      <a:ext cx="4048125" cy="1676400"/>
-                    </a:xfrm>
-                    <a:prstGeom prst="rect">
-                      <a:avLst/>
-                    </a:prstGeom>
-                  </pic:spPr>
-                </pic:pic>
-              </a:graphicData>
-            </a:graphic>
-          </wp:inline>
-        </w:drawing>
-      </w:r>
-    </w:p>
-    <w:p>
-      <w:r>
-        <w:t>Click Next</w:t>
-      </w:r>
-    </w:p>
-    <w:p>
-      <w:r>
-        <w:t>Click Next to accept Start Menu Folder (</w:t>
-      </w:r>
-      <w:proofErr w:type="spellStart"/>
-      <w:r>
-        <w:t>Git</w:t>
-      </w:r>
-      <w:proofErr w:type="spellEnd"/>
-      <w:r>
-        <w:t>)</w:t>
-      </w:r>
-    </w:p>
-    <w:p>
-      <w:r>
-        <w:t>In “Adjusting your PATH environment”, select</w:t>
-      </w:r>
-    </w:p>
-    <w:p>
-      <w:r>
-        <w:t xml:space="preserve"> </w:t>
-      </w:r>
-      <w:r>
-        <w:rPr>
-          <w:noProof/>
-        </w:rPr>
-        <w:drawing>
-          <wp:inline distT="0" distB="0" distL="0" distR="0" wp14:anchorId="593D7C39" wp14:editId="26D38D8C">
-            <wp:extent cx="4057650" cy="685800"/>
-            <wp:effectExtent l="0" t="0" r="0" b="0"/>
-            <wp:docPr id="35" name="Picture 35"/>
-            <wp:cNvGraphicFramePr>
-              <a:graphicFrameLocks xmlns:a="http://schemas.openxmlformats.org/drawingml/2006/main" noChangeAspect="1"/>
-            </wp:cNvGraphicFramePr>
-            <a:graphic xmlns:a="http://schemas.openxmlformats.org/drawingml/2006/main">
-              <a:graphicData uri="http://schemas.openxmlformats.org/drawingml/2006/picture">
-                <pic:pic xmlns:pic="http://schemas.openxmlformats.org/drawingml/2006/picture">
-                  <pic:nvPicPr>
-                    <pic:cNvPr id="0" name=""/>
-                    <pic:cNvPicPr/>
-                  </pic:nvPicPr>
-                  <pic:blipFill>
-                    <a:blip r:embed="rId44"/>
-                    <a:stretch>
-                      <a:fillRect/>
-                    </a:stretch>
-                  </pic:blipFill>
-                  <pic:spPr>
-                    <a:xfrm>
-                      <a:off x="0" y="0"/>
-                      <a:ext cx="4057650" cy="685800"/>
-                    </a:xfrm>
-                    <a:prstGeom prst="rect">
-                      <a:avLst/>
-                    </a:prstGeom>
-                  </pic:spPr>
-                </pic:pic>
-              </a:graphicData>
-            </a:graphic>
-          </wp:inline>
-        </w:drawing>
-      </w:r>
-    </w:p>
-    <w:p>
-      <w:r>
-        <w:t>Click Next</w:t>
-      </w:r>
-    </w:p>
-    <w:p>
-      <w:r>
-        <w:lastRenderedPageBreak/>
-        <w:t xml:space="preserve">In “Configuring the line ending conversions”, select </w:t>
-      </w:r>
-    </w:p>
-    <w:p>
-      <w:r>
-        <w:rPr>
-          <w:noProof/>
-        </w:rPr>
-        <w:drawing>
-          <wp:inline distT="0" distB="0" distL="0" distR="0" wp14:anchorId="1CE9EA7C" wp14:editId="54D55A7B">
-            <wp:extent cx="4076700" cy="828675"/>
-            <wp:effectExtent l="0" t="0" r="0" b="9525"/>
-            <wp:docPr id="36" name="Picture 36"/>
-            <wp:cNvGraphicFramePr>
-              <a:graphicFrameLocks xmlns:a="http://schemas.openxmlformats.org/drawingml/2006/main" noChangeAspect="1"/>
-            </wp:cNvGraphicFramePr>
-            <a:graphic xmlns:a="http://schemas.openxmlformats.org/drawingml/2006/main">
-              <a:graphicData uri="http://schemas.openxmlformats.org/drawingml/2006/picture">
-                <pic:pic xmlns:pic="http://schemas.openxmlformats.org/drawingml/2006/picture">
-                  <pic:nvPicPr>
-                    <pic:cNvPr id="0" name=""/>
-                    <pic:cNvPicPr/>
-                  </pic:nvPicPr>
-                  <pic:blipFill rotWithShape="1">
-                    <a:blip r:embed="rId45"/>
-                    <a:srcRect t="35555"/>
-                    <a:stretch/>
-                  </pic:blipFill>
-                  <pic:spPr bwMode="auto">
-                    <a:xfrm>
-                      <a:off x="0" y="0"/>
-                      <a:ext cx="4076700" cy="828675"/>
-                    </a:xfrm>
-                    <a:prstGeom prst="rect">
-                      <a:avLst/>
-                    </a:prstGeom>
-                    <a:ln>
-                      <a:noFill/>
-                    </a:ln>
-                    <a:extLst>
-                      <a:ext uri="{53640926-AAD7-44D8-BBD7-CCE9431645EC}">
-                        <a14:shadowObscured xmlns:a14="http://schemas.microsoft.com/office/drawing/2010/main"/>
-                      </a:ext>
-                    </a:extLst>
-                  </pic:spPr>
-                </pic:pic>
-              </a:graphicData>
-            </a:graphic>
-          </wp:inline>
-        </w:drawing>
-      </w:r>
-    </w:p>
-    <w:p>
-      <w:r>
-        <w:t>Click Next</w:t>
-      </w:r>
-    </w:p>
-    <w:p>
-      <w:r>
-        <w:t>For “terminal emulator”, select</w:t>
-      </w:r>
-    </w:p>
-    <w:p>
-      <w:r>
-        <w:rPr>
-          <w:noProof/>
-        </w:rPr>
-        <w:drawing>
-          <wp:inline distT="0" distB="0" distL="0" distR="0" wp14:anchorId="17FD0CCF" wp14:editId="61E118CB">
-            <wp:extent cx="4095750" cy="704850"/>
-            <wp:effectExtent l="0" t="0" r="0" b="0"/>
-            <wp:docPr id="37" name="Picture 37"/>
-            <wp:cNvGraphicFramePr>
-              <a:graphicFrameLocks xmlns:a="http://schemas.openxmlformats.org/drawingml/2006/main" noChangeAspect="1"/>
-            </wp:cNvGraphicFramePr>
-            <a:graphic xmlns:a="http://schemas.openxmlformats.org/drawingml/2006/main">
-              <a:graphicData uri="http://schemas.openxmlformats.org/drawingml/2006/picture">
-                <pic:pic xmlns:pic="http://schemas.openxmlformats.org/drawingml/2006/picture">
-                  <pic:nvPicPr>
-                    <pic:cNvPr id="0" name=""/>
-                    <pic:cNvPicPr/>
-                  </pic:nvPicPr>
-                  <pic:blipFill>
-                    <a:blip r:embed="rId46"/>
-                    <a:stretch>
-                      <a:fillRect/>
-                    </a:stretch>
-                  </pic:blipFill>
-                  <pic:spPr>
-                    <a:xfrm>
-                      <a:off x="0" y="0"/>
-                      <a:ext cx="4095750" cy="704850"/>
-                    </a:xfrm>
-                    <a:prstGeom prst="rect">
-                      <a:avLst/>
-                    </a:prstGeom>
-                  </pic:spPr>
-                </pic:pic>
-              </a:graphicData>
-            </a:graphic>
-          </wp:inline>
-        </w:drawing>
-      </w:r>
-    </w:p>
-    <w:p>
-      <w:r>
-        <w:t>Click Next</w:t>
-      </w:r>
-    </w:p>
-    <w:p>
-      <w:r>
-        <w:t>For “extra options”, leave defaults selected:</w:t>
-      </w:r>
-    </w:p>
-    <w:p>
-      <w:r>
-        <w:rPr>
-          <w:noProof/>
-        </w:rPr>
-        <w:drawing>
-          <wp:inline distT="0" distB="0" distL="0" distR="0" wp14:anchorId="13811B69" wp14:editId="5B0541B1">
-            <wp:extent cx="4191000" cy="1600200"/>
-            <wp:effectExtent l="0" t="0" r="0" b="0"/>
-            <wp:docPr id="38" name="Picture 38"/>
-            <wp:cNvGraphicFramePr>
-              <a:graphicFrameLocks xmlns:a="http://schemas.openxmlformats.org/drawingml/2006/main" noChangeAspect="1"/>
-            </wp:cNvGraphicFramePr>
-            <a:graphic xmlns:a="http://schemas.openxmlformats.org/drawingml/2006/main">
-              <a:graphicData uri="http://schemas.openxmlformats.org/drawingml/2006/picture">
-                <pic:pic xmlns:pic="http://schemas.openxmlformats.org/drawingml/2006/picture">
-                  <pic:nvPicPr>
-                    <pic:cNvPr id="0" name=""/>
-                    <pic:cNvPicPr/>
-                  </pic:nvPicPr>
-                  <pic:blipFill rotWithShape="1">
-                    <a:blip r:embed="rId47"/>
-                    <a:srcRect t="24324"/>
-                    <a:stretch/>
-                  </pic:blipFill>
-                  <pic:spPr bwMode="auto">
-                    <a:xfrm>
-                      <a:off x="0" y="0"/>
-                      <a:ext cx="4191000" cy="1600200"/>
-                    </a:xfrm>
-                    <a:prstGeom prst="rect">
-                      <a:avLst/>
-                    </a:prstGeom>
-                    <a:ln>
-                      <a:noFill/>
-                    </a:ln>
-                    <a:extLst>
-                      <a:ext uri="{53640926-AAD7-44D8-BBD7-CCE9431645EC}">
-                        <a14:shadowObscured xmlns:a14="http://schemas.microsoft.com/office/drawing/2010/main"/>
-                      </a:ext>
-                    </a:extLst>
-                  </pic:spPr>
-                </pic:pic>
-              </a:graphicData>
-            </a:graphic>
-          </wp:inline>
-        </w:drawing>
-      </w:r>
-    </w:p>
-    <w:p>
-      <w:r>
-        <w:t>Click Install</w:t>
-      </w:r>
-    </w:p>
-    <w:p>
-      <w:r>
-        <w:t>Installation is complete.</w:t>
-      </w:r>
-    </w:p>
-    <w:p>
-      <w:r>
-        <w:t>After installing, the first task is to set some global configuration settings by right-clicking on any folder and selecting “</w:t>
-      </w:r>
-      <w:proofErr w:type="spellStart"/>
-      <w:r>
-        <w:t>Git</w:t>
-      </w:r>
-      <w:proofErr w:type="spellEnd"/>
-      <w:r>
-        <w:t xml:space="preserve"> Bash Here …” and issuing the following </w:t>
-      </w:r>
-      <w:proofErr w:type="spellStart"/>
-      <w:r>
-        <w:t>config</w:t>
-      </w:r>
-      <w:proofErr w:type="spellEnd"/>
-      <w:r>
-        <w:t xml:space="preserve"> commands:</w:t>
-      </w:r>
-    </w:p>
-    <w:p>
-      <w:pPr>
-        <w:pStyle w:val="Code"/>
-      </w:pPr>
-      <w:r>
-        <w:t xml:space="preserve">$ </w:t>
-      </w:r>
-      <w:proofErr w:type="spellStart"/>
-      <w:proofErr w:type="gramStart"/>
-      <w:r>
-        <w:t>git</w:t>
-      </w:r>
-      <w:proofErr w:type="spellEnd"/>
-      <w:proofErr w:type="gramEnd"/>
-      <w:r>
-        <w:t xml:space="preserve"> </w:t>
-      </w:r>
-      <w:proofErr w:type="spellStart"/>
-      <w:r>
-        <w:t>config</w:t>
-      </w:r>
-      <w:proofErr w:type="spellEnd"/>
-      <w:r>
-        <w:t xml:space="preserve"> –global user.name "</w:t>
-      </w:r>
-      <w:proofErr w:type="spellStart"/>
-      <w:r>
-        <w:t>FirstName</w:t>
-      </w:r>
-      <w:proofErr w:type="spellEnd"/>
-      <w:r>
-        <w:t xml:space="preserve"> </w:t>
-      </w:r>
-      <w:proofErr w:type="spellStart"/>
-      <w:r>
-        <w:t>LastName</w:t>
-      </w:r>
-      <w:proofErr w:type="spellEnd"/>
-      <w:r>
-        <w:t>"</w:t>
-      </w:r>
-    </w:p>
-    <w:p>
-      <w:pPr>
-        <w:pStyle w:val="Code"/>
-      </w:pPr>
-      <w:r>
-        <w:t xml:space="preserve">$ </w:t>
-      </w:r>
-      <w:proofErr w:type="spellStart"/>
-      <w:proofErr w:type="gramStart"/>
-      <w:r>
-        <w:t>git</w:t>
-      </w:r>
-      <w:proofErr w:type="spellEnd"/>
-      <w:proofErr w:type="gramEnd"/>
-      <w:r>
-        <w:t xml:space="preserve"> </w:t>
-      </w:r>
-      <w:proofErr w:type="spellStart"/>
-      <w:r>
-        <w:t>config</w:t>
-      </w:r>
-      <w:proofErr w:type="spellEnd"/>
-      <w:r>
-        <w:t xml:space="preserve"> –global </w:t>
-      </w:r>
-      <w:proofErr w:type="spellStart"/>
-      <w:r>
-        <w:t>user.email</w:t>
-      </w:r>
-      <w:proofErr w:type="spellEnd"/>
-      <w:r>
-        <w:t xml:space="preserve"> "somebody@somewhere.com"</w:t>
-      </w:r>
-    </w:p>
-    <w:p/>
-    <w:p>
-      <w:r>
-        <w:t xml:space="preserve">On Windows 7+, this information gets written to </w:t>
-      </w:r>
-    </w:p>
-    <w:p>
-      <w:r>
-        <w:rPr>
-          <w:rStyle w:val="CodeChar"/>
-        </w:rPr>
-        <w:t>C:\Users\&lt;username&gt;\.gitconfig</w:t>
-      </w:r>
-    </w:p>
-    <w:p/>
-    <w:p/>
-    <w:p/>
-    <w:p/>
-    <w:p/>
+    </w:p>
     <w:sectPr>
+      <w:footerReference w:type="default" r:id="rId29"/>
       <w:pgSz w:w="12240" w:h="15840"/>
       <w:pgMar w:top="1440" w:right="1440" w:bottom="1440" w:left="1440" w:header="720" w:footer="720" w:gutter="0"/>
       <w:cols w:space="720"/>
@@ -4641,7 +2965,6 @@
   <w:style w:type="character" w:default="1" w:styleId="DefaultParagraphFont">
     <w:name w:val="Default Paragraph Font"/>
     <w:uiPriority w:val="1"/>
-    <w:semiHidden/>
     <w:unhideWhenUsed/>
   </w:style>
   <w:style w:type="table" w:default="1" w:styleId="TableNormal">
@@ -5077,7 +3400,6 @@
   <w:style w:type="character" w:default="1" w:styleId="DefaultParagraphFont">
     <w:name w:val="Default Paragraph Font"/>
     <w:uiPriority w:val="1"/>
-    <w:semiHidden/>
     <w:unhideWhenUsed/>
   </w:style>
   <w:style w:type="table" w:default="1" w:styleId="TableNormal">
@@ -5617,7 +3939,7 @@
 </file>
 
 <file path=customXml/itemProps1.xml><?xml version="1.0" encoding="utf-8"?>
-<ds:datastoreItem xmlns:ds="http://schemas.openxmlformats.org/officeDocument/2006/customXml" ds:itemID="{F1E55D62-A25D-456A-A88C-029749569859}">
+<ds:datastoreItem xmlns:ds="http://schemas.openxmlformats.org/officeDocument/2006/customXml" ds:itemID="{506D29FF-11E8-4CE3-B9F6-9088153E9524}">
   <ds:schemaRefs>
     <ds:schemaRef ds:uri="http://schemas.openxmlformats.org/officeDocument/2006/bibliography"/>
   </ds:schemaRefs>

</xml_diff>